<commit_message>
modify testfiles for virtical merge
</commit_message>
<xml_diff>
--- a/tests/test_files/order.docx
+++ b/tests/test_files/order.docx
@@ -1,6 +1,6 @@
 
 <file path=word/document.xml><?xml version="1.0" encoding="utf-8"?>
-<w:document xmlns:ve="http://schemas.openxmlformats.org/markup-compatibility/2006" xmlns:o="urn:schemas-microsoft-com:office:office" xmlns:r="http://schemas.openxmlformats.org/officeDocument/2006/relationships" xmlns:m="http://schemas.openxmlformats.org/officeDocument/2006/math" xmlns:v="urn:schemas-microsoft-com:vml" xmlns:wp="http://schemas.openxmlformats.org/drawingml/2006/wordprocessingDrawing" xmlns:w10="urn:schemas-microsoft-com:office:word" xmlns:w="http://schemas.openxmlformats.org/wordprocessingml/2006/main" xmlns:wne="http://schemas.microsoft.com/office/word/2006/wordml">
+<w:document xmlns:wpc="http://schemas.microsoft.com/office/word/2010/wordprocessingCanvas" xmlns:mo="http://schemas.microsoft.com/office/mac/office/2008/main" xmlns:mc="http://schemas.openxmlformats.org/markup-compatibility/2006" xmlns:mv="urn:schemas-microsoft-com:mac:vml" xmlns:o="urn:schemas-microsoft-com:office:office" xmlns:r="http://schemas.openxmlformats.org/officeDocument/2006/relationships" xmlns:m="http://schemas.openxmlformats.org/officeDocument/2006/math" xmlns:v="urn:schemas-microsoft-com:vml" xmlns:wp14="http://schemas.microsoft.com/office/word/2010/wordprocessingDrawing" xmlns:wp="http://schemas.openxmlformats.org/drawingml/2006/wordprocessingDrawing" xmlns:w10="urn:schemas-microsoft-com:office:word" xmlns:w="http://schemas.openxmlformats.org/wordprocessingml/2006/main" xmlns:w14="http://schemas.microsoft.com/office/word/2010/wordml" xmlns:w15="http://schemas.microsoft.com/office/word/2012/wordml" xmlns:wpg="http://schemas.microsoft.com/office/word/2010/wordprocessingGroup" xmlns:wpi="http://schemas.microsoft.com/office/word/2010/wordprocessingInk" xmlns:wne="http://schemas.microsoft.com/office/word/2006/wordml" xmlns:wps="http://schemas.microsoft.com/office/word/2010/wordprocessingShape" mc:Ignorable="w14 w15 wp14">
   <w:body>
     <w:p>
       <w:proofErr w:type="spellStart"/>
@@ -9,7 +9,11 @@
       </w:r>
       <w:proofErr w:type="spellEnd"/>
       <w:r>
-        <w:t xml:space="preserve"> Eric,</w:t>
+        <w:t xml:space="preserve"> </w:t>
+      </w:r>
+      <w:proofErr w:type="gramStart"/>
+      <w:r>
+        <w:t xml:space="preserve">Eric,</w:t>
       </w:r>
     </w:p>
     <w:p/>
@@ -23,36 +27,39 @@
         <w:rPr>
           <w:lang w:val="en-US"/>
         </w:rPr>
-        <w:t>Here is a list of items you ordered :</w:t>
-      </w:r>
-    </w:p>
-    <w:p>
-      <w:pPr>
+        <w:t xml:space="preserve">Here is a list of items you </w:t>
+      </w:r>
+      <w:proofErr w:type="gramStart"/>
+      <w:r>
         <w:rPr>
           <w:lang w:val="en-US"/>
         </w:rPr>
-      </w:pPr>
+        <w:t>ordered :</w:t>
+      </w:r>
+      <w:proofErr w:type="gramEnd"/>
     </w:p>
     <w:tbl>
       <w:tblPr>
-        <w:tblStyle w:val="Tramemoyenne1-Accent1"/>
+        <w:tblStyle w:val="1-11"/>
         <w:tblW w:w="0" w:type="auto"/>
-        <w:tblLook w:val="04A0"/>
+        <w:tblLook w:val="04A0" w:firstRow="1" w:lastRow="0" w:firstColumn="1" w:lastColumn="0" w:noHBand="0" w:noVBand="1"/>
       </w:tblPr>
       <w:tblGrid>
-        <w:gridCol w:w="6204"/>
+        <w:gridCol w:w="2235"/>
+        <w:gridCol w:w="3969"/>
         <w:gridCol w:w="1417"/>
         <w:gridCol w:w="142"/>
         <w:gridCol w:w="1467"/>
       </w:tblGrid>
       <w:tr>
         <w:trPr>
-          <w:cnfStyle w:val="100000000000"/>
+          <w:cnfStyle w:val="100000000000" w:firstRow="1" w:lastRow="0" w:firstColumn="0" w:lastColumn="0" w:oddVBand="0" w:evenVBand="0" w:oddHBand="0" w:evenHBand="0" w:firstRowFirstColumn="0" w:firstRowLastColumn="0" w:lastRowFirstColumn="0" w:lastRowLastColumn="0"/>
         </w:trPr>
         <w:tc>
           <w:tcPr>
-            <w:cnfStyle w:val="001000000000"/>
+            <w:cnfStyle w:val="001000000000" w:firstRow="0" w:lastRow="0" w:firstColumn="1" w:lastColumn="0" w:oddVBand="0" w:evenVBand="0" w:oddHBand="0" w:evenHBand="0" w:firstRowFirstColumn="0" w:firstRowLastColumn="0" w:lastRowFirstColumn="0" w:lastRowLastColumn="0"/>
             <w:tcW w:w="6204" w:type="dxa"/>
+            <w:gridSpan w:val="2"/>
           </w:tcPr>
           <w:p>
             <w:pPr>
@@ -74,7 +81,7 @@
           </w:tcPr>
           <w:p>
             <w:pPr>
-              <w:cnfStyle w:val="100000000000"/>
+              <w:cnfStyle w:val="100000000000" w:firstRow="1" w:lastRow="0" w:firstColumn="0" w:lastColumn="0" w:oddVBand="0" w:evenVBand="0" w:oddHBand="0" w:evenHBand="0" w:firstRowFirstColumn="0" w:firstRowLastColumn="0" w:lastRowFirstColumn="0" w:lastRowLastColumn="0"/>
               <w:rPr>
                 <w:lang w:val="en-US"/>
               </w:rPr>
@@ -89,12 +96,12 @@
         </w:tc>
         <w:tc>
           <w:tcPr>
-            <w:tcW w:w="1591" w:type="dxa"/>
+            <w:tcW w:w="1609" w:type="dxa"/>
             <w:gridSpan w:val="2"/>
           </w:tcPr>
           <w:p>
             <w:pPr>
-              <w:cnfStyle w:val="100000000000"/>
+              <w:cnfStyle w:val="100000000000" w:firstRow="1" w:lastRow="0" w:firstColumn="0" w:lastColumn="0" w:oddVBand="0" w:evenVBand="0" w:oddHBand="0" w:evenHBand="0" w:firstRowFirstColumn="0" w:firstRowLastColumn="0" w:lastRowFirstColumn="0" w:lastRowLastColumn="0"/>
               <w:rPr>
                 <w:lang w:val="en-US"/>
               </w:rPr>
@@ -110,15 +117,39 @@
       </w:tr>
       <w:tr>
         <w:trPr>
-          <w:cnfStyle w:val="000000010000"/>
+          <w:cnfStyle w:val="000000010000" w:firstRow="0" w:lastRow="0" w:firstColumn="0" w:lastColumn="0" w:oddVBand="0" w:evenVBand="0" w:oddHBand="0" w:evenHBand="1" w:firstRowFirstColumn="0" w:firstRowLastColumn="0" w:lastRowFirstColumn="0" w:lastRowLastColumn="0"/>
         </w:trPr>
         <w:tc>
           <w:tcPr>
-            <w:cnfStyle w:val="001000000000"/>
-            <w:tcW w:w="6204" w:type="dxa"/>
+            <w:cnfStyle w:val="001000000000" w:firstRow="0" w:lastRow="0" w:firstColumn="1" w:lastColumn="0" w:oddVBand="0" w:evenVBand="0" w:oddHBand="0" w:evenHBand="0" w:firstRowFirstColumn="0" w:firstRowLastColumn="0" w:lastRowFirstColumn="0" w:lastRowLastColumn="0"/>
+            <w:tcW w:w="2235" w:type="dxa"/>
+            <w:vMerge w:val="restart"/>
           </w:tcPr>
           <w:p>
             <w:pPr>
+              <w:rPr>
+                <w:b w:val="0"/>
+                <w:bCs w:val="0"/>
+                <w:lang w:val="en-US" w:eastAsia="zh-CN"/>
+              </w:rPr>
+            </w:pPr>
+            <w:r>
+              <w:rPr>
+                <w:b w:val="0"/>
+                <w:bCs w:val="0"/>
+                <w:lang w:val="en-US"/>
+              </w:rPr>
+              <w:t>BOOK</w:t>
+            </w:r>
+          </w:p>
+        </w:tc>
+        <w:tc>
+          <w:tcPr>
+            <w:tcW w:w="3969" w:type="dxa"/>
+          </w:tcPr>
+          <w:p>
+            <w:pPr>
+              <w:cnfStyle w:val="000000010000" w:firstRow="0" w:lastRow="0" w:firstColumn="0" w:lastColumn="0" w:oddVBand="0" w:evenVBand="0" w:oddHBand="0" w:evenHBand="1" w:firstRowFirstColumn="0" w:firstRowLastColumn="0" w:lastRowFirstColumn="0" w:lastRowLastColumn="0"/>
               <w:rPr>
                 <w:lang w:val="en-US"/>
               </w:rPr>
@@ -138,7 +169,7 @@
           </w:tcPr>
           <w:p>
             <w:pPr>
-              <w:cnfStyle w:val="000000010000"/>
+              <w:cnfStyle w:val="000000010000" w:firstRow="0" w:lastRow="0" w:firstColumn="0" w:lastColumn="0" w:oddVBand="0" w:evenVBand="0" w:oddHBand="0" w:evenHBand="1" w:firstRowFirstColumn="0" w:firstRowLastColumn="0" w:lastRowFirstColumn="0" w:lastRowLastColumn="0"/>
               <w:rPr>
                 <w:lang w:val="en-US"/>
               </w:rPr>
@@ -147,17 +178,17 @@
               <w:rPr>
                 <w:lang w:val="en-US"/>
               </w:rPr>
-              <w:t>2</w:t>
+              <w:t xml:space="preserve">2</w:t>
             </w:r>
           </w:p>
         </w:tc>
         <w:tc>
           <w:tcPr>
-            <w:tcW w:w="1449" w:type="dxa"/>
+            <w:tcW w:w="1467" w:type="dxa"/>
           </w:tcPr>
           <w:p>
             <w:pPr>
-              <w:cnfStyle w:val="000000010000"/>
+              <w:cnfStyle w:val="000000010000" w:firstRow="0" w:lastRow="0" w:firstColumn="0" w:lastColumn="0" w:oddVBand="0" w:evenVBand="0" w:oddHBand="0" w:evenHBand="1" w:firstRowFirstColumn="0" w:firstRowLastColumn="0" w:lastRowFirstColumn="0" w:lastRowLastColumn="0"/>
               <w:rPr>
                 <w:lang w:val="en-US"/>
               </w:rPr>
@@ -173,15 +204,39 @@
       </w:tr>
       <w:tr>
         <w:trPr>
-          <w:cnfStyle w:val="000000010000"/>
+          <w:cnfStyle w:val="000000010000" w:firstRow="0" w:lastRow="0" w:firstColumn="0" w:lastColumn="0" w:oddVBand="0" w:evenVBand="0" w:oddHBand="0" w:evenHBand="1" w:firstRowFirstColumn="0" w:firstRowLastColumn="0" w:lastRowFirstColumn="0" w:lastRowLastColumn="0"/>
         </w:trPr>
         <w:tc>
           <w:tcPr>
-            <w:cnfStyle w:val="001000000000"/>
-            <w:tcW w:w="6204" w:type="dxa"/>
+            <w:cnfStyle w:val="001000000000" w:firstRow="0" w:lastRow="0" w:firstColumn="1" w:lastColumn="0" w:oddVBand="0" w:evenVBand="0" w:oddHBand="0" w:evenHBand="0" w:firstRowFirstColumn="0" w:firstRowLastColumn="0" w:lastRowFirstColumn="0" w:lastRowLastColumn="0"/>
+            <w:tcW w:w="2235" w:type="dxa"/>
+            <w:vMerge/>
           </w:tcPr>
           <w:p>
             <w:pPr>
+              <w:rPr>
+                <w:b w:val="0"/>
+                <w:bCs w:val="0"/>
+                <w:lang w:val="en-US" w:eastAsia="zh-CN"/>
+              </w:rPr>
+            </w:pPr>
+            <w:r>
+              <w:rPr>
+                <w:b w:val="0"/>
+                <w:bCs w:val="0"/>
+                <w:lang w:val="en-US"/>
+              </w:rPr>
+              <w:t/>
+            </w:r>
+          </w:p>
+        </w:tc>
+        <w:tc>
+          <w:tcPr>
+            <w:tcW w:w="3969" w:type="dxa"/>
+          </w:tcPr>
+          <w:p>
+            <w:pPr>
+              <w:cnfStyle w:val="000000010000" w:firstRow="0" w:lastRow="0" w:firstColumn="0" w:lastColumn="0" w:oddVBand="0" w:evenVBand="0" w:oddHBand="0" w:evenHBand="1" w:firstRowFirstColumn="0" w:firstRowLastColumn="0" w:lastRowFirstColumn="0" w:lastRowLastColumn="0"/>
               <w:rPr>
                 <w:lang w:val="en-US"/>
               </w:rPr>
@@ -201,7 +256,7 @@
           </w:tcPr>
           <w:p>
             <w:pPr>
-              <w:cnfStyle w:val="000000010000"/>
+              <w:cnfStyle w:val="000000010000" w:firstRow="0" w:lastRow="0" w:firstColumn="0" w:lastColumn="0" w:oddVBand="0" w:evenVBand="0" w:oddHBand="0" w:evenHBand="1" w:firstRowFirstColumn="0" w:firstRowLastColumn="0" w:lastRowFirstColumn="0" w:lastRowLastColumn="0"/>
               <w:rPr>
                 <w:lang w:val="en-US"/>
               </w:rPr>
@@ -210,17 +265,17 @@
               <w:rPr>
                 <w:lang w:val="en-US"/>
               </w:rPr>
-              <w:t>5403</w:t>
+              <w:t xml:space="preserve">5403</w:t>
             </w:r>
           </w:p>
         </w:tc>
         <w:tc>
           <w:tcPr>
-            <w:tcW w:w="1449" w:type="dxa"/>
+            <w:tcW w:w="1467" w:type="dxa"/>
           </w:tcPr>
           <w:p>
             <w:pPr>
-              <w:cnfStyle w:val="000000010000"/>
+              <w:cnfStyle w:val="000000010000" w:firstRow="0" w:lastRow="0" w:firstColumn="0" w:lastColumn="0" w:oddVBand="0" w:evenVBand="0" w:oddHBand="0" w:evenHBand="1" w:firstRowFirstColumn="0" w:firstRowLastColumn="0" w:lastRowFirstColumn="0" w:lastRowLastColumn="0"/>
               <w:rPr>
                 <w:lang w:val="en-US"/>
               </w:rPr>
@@ -236,15 +291,39 @@
       </w:tr>
       <w:tr>
         <w:trPr>
-          <w:cnfStyle w:val="000000010000"/>
+          <w:cnfStyle w:val="000000010000" w:firstRow="0" w:lastRow="0" w:firstColumn="0" w:lastColumn="0" w:oddVBand="0" w:evenVBand="0" w:oddHBand="0" w:evenHBand="1" w:firstRowFirstColumn="0" w:firstRowLastColumn="0" w:lastRowFirstColumn="0" w:lastRowLastColumn="0"/>
         </w:trPr>
         <w:tc>
           <w:tcPr>
-            <w:cnfStyle w:val="001000000000"/>
-            <w:tcW w:w="6204" w:type="dxa"/>
+            <w:cnfStyle w:val="001000000000" w:firstRow="0" w:lastRow="0" w:firstColumn="1" w:lastColumn="0" w:oddVBand="0" w:evenVBand="0" w:oddHBand="0" w:evenHBand="0" w:firstRowFirstColumn="0" w:firstRowLastColumn="0" w:lastRowFirstColumn="0" w:lastRowLastColumn="0"/>
+            <w:tcW w:w="2235" w:type="dxa"/>
+            <w:vMerge/>
           </w:tcPr>
           <w:p>
             <w:pPr>
+              <w:rPr>
+                <w:b w:val="0"/>
+                <w:bCs w:val="0"/>
+                <w:lang w:val="en-US" w:eastAsia="zh-CN"/>
+              </w:rPr>
+            </w:pPr>
+            <w:r>
+              <w:rPr>
+                <w:b w:val="0"/>
+                <w:bCs w:val="0"/>
+                <w:lang w:val="en-US"/>
+              </w:rPr>
+              <w:t/>
+            </w:r>
+          </w:p>
+        </w:tc>
+        <w:tc>
+          <w:tcPr>
+            <w:tcW w:w="3969" w:type="dxa"/>
+          </w:tcPr>
+          <w:p>
+            <w:pPr>
+              <w:cnfStyle w:val="000000010000" w:firstRow="0" w:lastRow="0" w:firstColumn="0" w:lastColumn="0" w:oddVBand="0" w:evenVBand="0" w:oddHBand="0" w:evenHBand="1" w:firstRowFirstColumn="0" w:firstRowLastColumn="0" w:lastRowFirstColumn="0" w:lastRowLastColumn="0"/>
               <w:rPr>
                 <w:lang w:val="en-US"/>
               </w:rPr>
@@ -264,7 +343,7 @@
           </w:tcPr>
           <w:p>
             <w:pPr>
-              <w:cnfStyle w:val="000000010000"/>
+              <w:cnfStyle w:val="000000010000" w:firstRow="0" w:lastRow="0" w:firstColumn="0" w:lastColumn="0" w:oddVBand="0" w:evenVBand="0" w:oddHBand="0" w:evenHBand="1" w:firstRowFirstColumn="0" w:firstRowLastColumn="0" w:lastRowFirstColumn="0" w:lastRowLastColumn="0"/>
               <w:rPr>
                 <w:lang w:val="en-US"/>
               </w:rPr>
@@ -273,17 +352,17 @@
               <w:rPr>
                 <w:lang w:val="en-US"/>
               </w:rPr>
-              <w:t>1</w:t>
+              <w:t xml:space="preserve">1</w:t>
             </w:r>
           </w:p>
         </w:tc>
         <w:tc>
           <w:tcPr>
-            <w:tcW w:w="1449" w:type="dxa"/>
+            <w:tcW w:w="1467" w:type="dxa"/>
           </w:tcPr>
           <w:p>
             <w:pPr>
-              <w:cnfStyle w:val="000000010000"/>
+              <w:cnfStyle w:val="000000010000" w:firstRow="0" w:lastRow="0" w:firstColumn="0" w:lastColumn="0" w:oddVBand="0" w:evenVBand="0" w:oddHBand="0" w:evenHBand="1" w:firstRowFirstColumn="0" w:firstRowLastColumn="0" w:lastRowFirstColumn="0" w:lastRowLastColumn="0"/>
               <w:rPr>
                 <w:lang w:val="en-US"/>
               </w:rPr>
@@ -299,12 +378,13 @@
       </w:tr>
       <w:tr>
         <w:trPr>
-          <w:cnfStyle w:val="000000010000"/>
+          <w:cnfStyle w:val="000000010000" w:firstRow="0" w:lastRow="0" w:firstColumn="0" w:lastColumn="0" w:oddVBand="0" w:evenVBand="0" w:oddHBand="0" w:evenHBand="1" w:firstRowFirstColumn="0" w:firstRowLastColumn="0" w:lastRowFirstColumn="0" w:lastRowLastColumn="0"/>
         </w:trPr>
         <w:tc>
           <w:tcPr>
-            <w:cnfStyle w:val="001000000000"/>
+            <w:cnfStyle w:val="001000000000" w:firstRow="0" w:lastRow="0" w:firstColumn="1" w:lastColumn="0" w:oddVBand="0" w:evenVBand="0" w:oddHBand="0" w:evenHBand="0" w:firstRowFirstColumn="0" w:firstRowLastColumn="0" w:lastRowFirstColumn="0" w:lastRowLastColumn="0"/>
             <w:tcW w:w="6204" w:type="dxa"/>
+            <w:gridSpan w:val="2"/>
             <w:tcBorders>
               <w:top w:val="single" w:sz="24" w:space="0" w:color="000000" w:themeColor="text1"/>
             </w:tcBorders>
@@ -333,7 +413,7 @@
           </w:tcPr>
           <w:p>
             <w:pPr>
-              <w:cnfStyle w:val="000000010000"/>
+              <w:cnfStyle w:val="000000010000" w:firstRow="0" w:lastRow="0" w:firstColumn="0" w:lastColumn="0" w:oddVBand="0" w:evenVBand="0" w:oddHBand="0" w:evenHBand="1" w:firstRowFirstColumn="0" w:firstRowLastColumn="0" w:lastRowFirstColumn="0" w:lastRowLastColumn="0"/>
               <w:rPr>
                 <w:lang w:val="en-US"/>
               </w:rPr>
@@ -342,14 +422,14 @@
         </w:tc>
         <w:tc>
           <w:tcPr>
-            <w:tcW w:w="1449" w:type="dxa"/>
+            <w:tcW w:w="1467" w:type="dxa"/>
             <w:tcBorders>
               <w:top w:val="single" w:sz="24" w:space="0" w:color="000000" w:themeColor="text1"/>
             </w:tcBorders>
           </w:tcPr>
           <w:p>
             <w:pPr>
-              <w:cnfStyle w:val="000000010000"/>
+              <w:cnfStyle w:val="000000010000" w:firstRow="0" w:lastRow="0" w:firstColumn="0" w:lastColumn="0" w:oddVBand="0" w:evenVBand="0" w:oddHBand="0" w:evenHBand="1" w:firstRowFirstColumn="0" w:firstRowLastColumn="0" w:lastRowFirstColumn="0" w:lastRowLastColumn="0"/>
               <w:rPr>
                 <w:lang w:val="en-US"/>
               </w:rPr>
@@ -374,25 +454,138 @@
     <w:p>
       <w:pPr>
         <w:rPr>
+          <w:lang w:val="en-US" w:eastAsia="zh-CN"/>
+        </w:rPr>
+      </w:pPr>
+      <w:bookmarkStart w:id="0" w:name="_GoBack"/>
+      <w:bookmarkEnd w:id="0"/>
+      <w:r>
+        <w:rPr>
           <w:lang w:val="en-US"/>
         </w:rPr>
-      </w:pPr>
+        <w:t xml:space="preserve">Use </w:t>
+      </w:r>
+      <w:proofErr w:type="spellStart"/>
       <w:r>
         <w:rPr>
           <w:lang w:val="en-US"/>
         </w:rPr>
-        <w:t>Please, pay your order : 100,000,000.00 </w:t>
+        <w:t>vm</w:t>
+      </w:r>
+      <w:proofErr w:type="spellEnd"/>
+      <w:r>
+        <w:rPr>
+          <w:lang w:val="en-US" w:eastAsia="zh-CN"/>
+        </w:rPr>
+        <w:t xml:space="preserve"> (notice: there i</w:t>
+      </w:r>
+      <w:r>
+        <w:rPr>
+          <w:rFonts w:hint="eastAsia"/>
+          <w:lang w:val="en-US" w:eastAsia="zh-CN"/>
+        </w:rPr>
+        <w:t>s no space</w:t>
+      </w:r>
+      <w:r>
+        <w:rPr>
+          <w:lang w:val="en-US" w:eastAsia="zh-CN"/>
+        </w:rPr>
+        <w:t xml:space="preserve"> between ‘%’ and ‘</w:t>
+      </w:r>
+      <w:r>
+        <w:rPr>
+          <w:rFonts w:hint="eastAsia"/>
+          <w:lang w:val="en-US" w:eastAsia="zh-CN"/>
+        </w:rPr>
+        <w:t>v</w:t>
+      </w:r>
+      <w:r>
+        <w:rPr>
+          <w:lang w:val="en-US" w:eastAsia="zh-CN"/>
+        </w:rPr>
+        <w:t>’, the same to ‘</w:t>
+      </w:r>
+      <w:r>
+        <w:rPr>
+          <w:rFonts w:hint="eastAsia"/>
+          <w:lang w:val="en-US" w:eastAsia="zh-CN"/>
+        </w:rPr>
+        <w:t>m</w:t>
+      </w:r>
+      <w:r>
+        <w:rPr>
+          <w:lang w:val="en-US" w:eastAsia="zh-CN"/>
+        </w:rPr>
+        <w:t>’</w:t>
+      </w:r>
+      <w:r>
+        <w:rPr>
+          <w:rFonts w:hint="eastAsia"/>
+          <w:lang w:val="en-US" w:eastAsia="zh-CN"/>
+        </w:rPr>
+        <w:t xml:space="preserve"> and </w:t>
+      </w:r>
+      <w:r>
+        <w:rPr>
+          <w:lang w:val="en-US" w:eastAsia="zh-CN"/>
+        </w:rPr>
+        <w:t>‘</w:t>
+      </w:r>
+      <w:r>
+        <w:rPr>
+          <w:rFonts w:hint="eastAsia"/>
+          <w:lang w:val="en-US" w:eastAsia="zh-CN"/>
+        </w:rPr>
+        <w:t>%</w:t>
+      </w:r>
+      <w:r>
+        <w:rPr>
+          <w:lang w:val="en-US" w:eastAsia="zh-CN"/>
+        </w:rPr>
+        <w:t>’</w:t>
+      </w:r>
+      <w:r>
+        <w:rPr>
+          <w:rFonts w:hint="eastAsia"/>
+          <w:lang w:val="en-US" w:eastAsia="zh-CN"/>
+        </w:rPr>
+        <w:t>)</w:t>
       </w:r>
       <w:r>
         <w:rPr>
           <w:lang w:val="en-US"/>
         </w:rPr>
-        <w:t xml:space="preserve">Euros.</w:t>
+        <w:t xml:space="preserve"> </w:t>
+      </w:r>
+      <w:r>
+        <w:rPr>
+          <w:lang w:val="en-US"/>
+        </w:rPr>
+        <w:t xml:space="preserve">to make this table cell and its copies be vertically merged within a </w:t>
+      </w:r>
+      <w:r>
+        <w:rPr>
+          <w:lang w:val="en-US" w:eastAsia="zh-CN"/>
+        </w:rPr>
+        <w:t>‘</w:t>
+      </w:r>
+      <w:r>
+        <w:rPr>
+          <w:lang w:val="en-US"/>
+        </w:rPr>
+        <w:t>for’</w:t>
+      </w:r>
+      <w:r>
+        <w:rPr>
+          <w:lang w:val="en-US" w:eastAsia="zh-CN"/>
+        </w:rPr>
+        <w:t>.</w:t>
       </w:r>
     </w:p>
     <w:p>
       <w:pPr>
         <w:rPr>
+          <w:rFonts w:hint="eastAsia"/>
           <w:lang w:val="en-US"/>
         </w:rPr>
       </w:pPr>
@@ -407,7 +600,27 @@
         <w:rPr>
           <w:lang w:val="en-US"/>
         </w:rPr>
-        <w:t>Best regards,</w:t>
+        <w:t xml:space="preserve">Please, pay your </w:t>
+      </w:r>
+      <w:proofErr w:type="gramStart"/>
+      <w:r>
+        <w:rPr>
+          <w:lang w:val="en-US"/>
+        </w:rPr>
+        <w:t>order :</w:t>
+      </w:r>
+      <w:proofErr w:type="gramEnd"/>
+      <w:r>
+        <w:rPr>
+          <w:lang w:val="en-US"/>
+        </w:rPr>
+        <w:t xml:space="preserve"> 100,000,000.00 </w:t>
+      </w:r>
+      <w:r>
+        <w:rPr>
+          <w:lang w:val="en-US"/>
+        </w:rPr>
+        <w:t xml:space="preserve">Euros.</w:t>
       </w:r>
     </w:p>
     <w:p>
@@ -416,6 +629,27 @@
           <w:lang w:val="en-US"/>
         </w:rPr>
       </w:pPr>
+    </w:p>
+    <w:p>
+      <w:pPr>
+        <w:rPr>
+          <w:lang w:val="en-US"/>
+        </w:rPr>
+      </w:pPr>
+      <w:r>
+        <w:rPr>
+          <w:lang w:val="en-US"/>
+        </w:rPr>
+        <w:t>Best regards,</w:t>
+      </w:r>
+    </w:p>
+    <w:p>
+      <w:pPr>
+        <w:rPr>
+          <w:lang w:val="en-US"/>
+        </w:rPr>
+      </w:pPr>
+      <w:proofErr w:type="gramStart"/>
       <w:r>
         <w:rPr>
           <w:lang w:val="en-US"/>
@@ -434,11 +668,11 @@
 </file>
 
 <file path=word/styles.xml><?xml version="1.0" encoding="utf-8"?>
-<w:styles xmlns:r="http://schemas.openxmlformats.org/officeDocument/2006/relationships" xmlns:w="http://schemas.openxmlformats.org/wordprocessingml/2006/main">
+<w:styles xmlns:mc="http://schemas.openxmlformats.org/markup-compatibility/2006" xmlns:r="http://schemas.openxmlformats.org/officeDocument/2006/relationships" xmlns:w="http://schemas.openxmlformats.org/wordprocessingml/2006/main" xmlns:w14="http://schemas.microsoft.com/office/word/2010/wordml" xmlns:w15="http://schemas.microsoft.com/office/word/2012/wordml" mc:Ignorable="w14 w15">
   <w:docDefaults>
     <w:rPrDefault>
       <w:rPr>
-        <w:rFonts w:asciiTheme="minorHAnsi" w:eastAsiaTheme="minorHAnsi" w:hAnsiTheme="minorHAnsi" w:cstheme="minorBidi"/>
+        <w:rFonts w:asciiTheme="minorHAnsi" w:eastAsiaTheme="minorEastAsia" w:hAnsiTheme="minorHAnsi" w:cstheme="minorBidi"/>
         <w:sz w:val="22"/>
         <w:szCs w:val="22"/>
         <w:lang w:val="fr-FR" w:eastAsia="en-US" w:bidi="ar-SA"/>
@@ -450,162 +684,404 @@
       </w:pPr>
     </w:pPrDefault>
   </w:docDefaults>
-  <w:latentStyles w:defLockedState="0" w:defUIPriority="99" w:defSemiHidden="1" w:defUnhideWhenUsed="1" w:defQFormat="0" w:count="267">
-    <w:lsdException w:name="Normal" w:semiHidden="0" w:uiPriority="0" w:unhideWhenUsed="0" w:qFormat="1"/>
-    <w:lsdException w:name="heading 1" w:semiHidden="0" w:uiPriority="9" w:unhideWhenUsed="0" w:qFormat="1"/>
-    <w:lsdException w:name="heading 2" w:uiPriority="9" w:qFormat="1"/>
-    <w:lsdException w:name="heading 3" w:uiPriority="9" w:qFormat="1"/>
-    <w:lsdException w:name="heading 4" w:uiPriority="9" w:qFormat="1"/>
-    <w:lsdException w:name="heading 5" w:uiPriority="9" w:qFormat="1"/>
-    <w:lsdException w:name="heading 6" w:uiPriority="9" w:qFormat="1"/>
-    <w:lsdException w:name="heading 7" w:uiPriority="9" w:qFormat="1"/>
-    <w:lsdException w:name="heading 8" w:uiPriority="9" w:qFormat="1"/>
-    <w:lsdException w:name="heading 9" w:uiPriority="9" w:qFormat="1"/>
-    <w:lsdException w:name="toc 1" w:uiPriority="39"/>
-    <w:lsdException w:name="toc 2" w:uiPriority="39"/>
-    <w:lsdException w:name="toc 3" w:uiPriority="39"/>
-    <w:lsdException w:name="toc 4" w:uiPriority="39"/>
-    <w:lsdException w:name="toc 5" w:uiPriority="39"/>
-    <w:lsdException w:name="toc 6" w:uiPriority="39"/>
-    <w:lsdException w:name="toc 7" w:uiPriority="39"/>
-    <w:lsdException w:name="toc 8" w:uiPriority="39"/>
-    <w:lsdException w:name="toc 9" w:uiPriority="39"/>
-    <w:lsdException w:name="caption" w:uiPriority="35" w:qFormat="1"/>
-    <w:lsdException w:name="Title" w:semiHidden="0" w:uiPriority="10" w:unhideWhenUsed="0" w:qFormat="1"/>
-    <w:lsdException w:name="Default Paragraph Font" w:uiPriority="1"/>
-    <w:lsdException w:name="Subtitle" w:semiHidden="0" w:uiPriority="11" w:unhideWhenUsed="0" w:qFormat="1"/>
-    <w:lsdException w:name="Strong" w:semiHidden="0" w:uiPriority="22" w:unhideWhenUsed="0" w:qFormat="1"/>
-    <w:lsdException w:name="Emphasis" w:semiHidden="0" w:uiPriority="20" w:unhideWhenUsed="0" w:qFormat="1"/>
-    <w:lsdException w:name="Table Grid" w:semiHidden="0" w:uiPriority="59" w:unhideWhenUsed="0"/>
-    <w:lsdException w:name="Placeholder Text" w:unhideWhenUsed="0"/>
-    <w:lsdException w:name="No Spacing" w:semiHidden="0" w:uiPriority="1" w:unhideWhenUsed="0" w:qFormat="1"/>
-    <w:lsdException w:name="Light Shading" w:semiHidden="0" w:uiPriority="60" w:unhideWhenUsed="0"/>
-    <w:lsdException w:name="Light List" w:semiHidden="0" w:uiPriority="61" w:unhideWhenUsed="0"/>
-    <w:lsdException w:name="Light Grid" w:semiHidden="0" w:uiPriority="62" w:unhideWhenUsed="0"/>
-    <w:lsdException w:name="Medium Shading 1" w:semiHidden="0" w:uiPriority="63" w:unhideWhenUsed="0"/>
-    <w:lsdException w:name="Medium Shading 2" w:semiHidden="0" w:uiPriority="64" w:unhideWhenUsed="0"/>
-    <w:lsdException w:name="Medium List 1" w:semiHidden="0" w:uiPriority="65" w:unhideWhenUsed="0"/>
-    <w:lsdException w:name="Medium List 2" w:semiHidden="0" w:uiPriority="66" w:unhideWhenUsed="0"/>
-    <w:lsdException w:name="Medium Grid 1" w:semiHidden="0" w:uiPriority="67" w:unhideWhenUsed="0"/>
-    <w:lsdException w:name="Medium Grid 2" w:semiHidden="0" w:uiPriority="68" w:unhideWhenUsed="0"/>
-    <w:lsdException w:name="Medium Grid 3" w:semiHidden="0" w:uiPriority="69" w:unhideWhenUsed="0"/>
-    <w:lsdException w:name="Dark List" w:semiHidden="0" w:uiPriority="70" w:unhideWhenUsed="0"/>
-    <w:lsdException w:name="Colorful Shading" w:semiHidden="0" w:uiPriority="71" w:unhideWhenUsed="0"/>
-    <w:lsdException w:name="Colorful List" w:semiHidden="0" w:uiPriority="72" w:unhideWhenUsed="0"/>
-    <w:lsdException w:name="Colorful Grid" w:semiHidden="0" w:uiPriority="73" w:unhideWhenUsed="0"/>
-    <w:lsdException w:name="Light Shading Accent 1" w:semiHidden="0" w:uiPriority="60" w:unhideWhenUsed="0"/>
-    <w:lsdException w:name="Light List Accent 1" w:semiHidden="0" w:uiPriority="61" w:unhideWhenUsed="0"/>
-    <w:lsdException w:name="Light Grid Accent 1" w:semiHidden="0" w:uiPriority="62" w:unhideWhenUsed="0"/>
-    <w:lsdException w:name="Medium Shading 1 Accent 1" w:semiHidden="0" w:uiPriority="63" w:unhideWhenUsed="0"/>
-    <w:lsdException w:name="Medium Shading 2 Accent 1" w:semiHidden="0" w:uiPriority="64" w:unhideWhenUsed="0"/>
-    <w:lsdException w:name="Medium List 1 Accent 1" w:semiHidden="0" w:uiPriority="65" w:unhideWhenUsed="0"/>
-    <w:lsdException w:name="Revision" w:unhideWhenUsed="0"/>
-    <w:lsdException w:name="List Paragraph" w:semiHidden="0" w:uiPriority="34" w:unhideWhenUsed="0" w:qFormat="1"/>
-    <w:lsdException w:name="Quote" w:semiHidden="0" w:uiPriority="29" w:unhideWhenUsed="0" w:qFormat="1"/>
-    <w:lsdException w:name="Intense Quote" w:semiHidden="0" w:uiPriority="30" w:unhideWhenUsed="0" w:qFormat="1"/>
-    <w:lsdException w:name="Medium List 2 Accent 1" w:semiHidden="0" w:uiPriority="66" w:unhideWhenUsed="0"/>
-    <w:lsdException w:name="Medium Grid 1 Accent 1" w:semiHidden="0" w:uiPriority="67" w:unhideWhenUsed="0"/>
-    <w:lsdException w:name="Medium Grid 2 Accent 1" w:semiHidden="0" w:uiPriority="68" w:unhideWhenUsed="0"/>
-    <w:lsdException w:name="Medium Grid 3 Accent 1" w:semiHidden="0" w:uiPriority="69" w:unhideWhenUsed="0"/>
-    <w:lsdException w:name="Dark List Accent 1" w:semiHidden="0" w:uiPriority="70" w:unhideWhenUsed="0"/>
-    <w:lsdException w:name="Colorful Shading Accent 1" w:semiHidden="0" w:uiPriority="71" w:unhideWhenUsed="0"/>
-    <w:lsdException w:name="Colorful List Accent 1" w:semiHidden="0" w:uiPriority="72" w:unhideWhenUsed="0"/>
-    <w:lsdException w:name="Colorful Grid Accent 1" w:semiHidden="0" w:uiPriority="73" w:unhideWhenUsed="0"/>
-    <w:lsdException w:name="Light Shading Accent 2" w:semiHidden="0" w:uiPriority="60" w:unhideWhenUsed="0"/>
-    <w:lsdException w:name="Light List Accent 2" w:semiHidden="0" w:uiPriority="61" w:unhideWhenUsed="0"/>
-    <w:lsdException w:name="Light Grid Accent 2" w:semiHidden="0" w:uiPriority="62" w:unhideWhenUsed="0"/>
-    <w:lsdException w:name="Medium Shading 1 Accent 2" w:semiHidden="0" w:uiPriority="63" w:unhideWhenUsed="0"/>
-    <w:lsdException w:name="Medium Shading 2 Accent 2" w:semiHidden="0" w:uiPriority="64" w:unhideWhenUsed="0"/>
-    <w:lsdException w:name="Medium List 1 Accent 2" w:semiHidden="0" w:uiPriority="65" w:unhideWhenUsed="0"/>
-    <w:lsdException w:name="Medium List 2 Accent 2" w:semiHidden="0" w:uiPriority="66" w:unhideWhenUsed="0"/>
-    <w:lsdException w:name="Medium Grid 1 Accent 2" w:semiHidden="0" w:uiPriority="67" w:unhideWhenUsed="0"/>
-    <w:lsdException w:name="Medium Grid 2 Accent 2" w:semiHidden="0" w:uiPriority="68" w:unhideWhenUsed="0"/>
-    <w:lsdException w:name="Medium Grid 3 Accent 2" w:semiHidden="0" w:uiPriority="69" w:unhideWhenUsed="0"/>
-    <w:lsdException w:name="Dark List Accent 2" w:semiHidden="0" w:uiPriority="70" w:unhideWhenUsed="0"/>
-    <w:lsdException w:name="Colorful Shading Accent 2" w:semiHidden="0" w:uiPriority="71" w:unhideWhenUsed="0"/>
-    <w:lsdException w:name="Colorful List Accent 2" w:semiHidden="0" w:uiPriority="72" w:unhideWhenUsed="0"/>
-    <w:lsdException w:name="Colorful Grid Accent 2" w:semiHidden="0" w:uiPriority="73" w:unhideWhenUsed="0"/>
-    <w:lsdException w:name="Light Shading Accent 3" w:semiHidden="0" w:uiPriority="60" w:unhideWhenUsed="0"/>
-    <w:lsdException w:name="Light List Accent 3" w:semiHidden="0" w:uiPriority="61" w:unhideWhenUsed="0"/>
-    <w:lsdException w:name="Light Grid Accent 3" w:semiHidden="0" w:uiPriority="62" w:unhideWhenUsed="0"/>
-    <w:lsdException w:name="Medium Shading 1 Accent 3" w:semiHidden="0" w:uiPriority="63" w:unhideWhenUsed="0"/>
-    <w:lsdException w:name="Medium Shading 2 Accent 3" w:semiHidden="0" w:uiPriority="64" w:unhideWhenUsed="0"/>
-    <w:lsdException w:name="Medium List 1 Accent 3" w:semiHidden="0" w:uiPriority="65" w:unhideWhenUsed="0"/>
-    <w:lsdException w:name="Medium List 2 Accent 3" w:semiHidden="0" w:uiPriority="66" w:unhideWhenUsed="0"/>
-    <w:lsdException w:name="Medium Grid 1 Accent 3" w:semiHidden="0" w:uiPriority="67" w:unhideWhenUsed="0"/>
-    <w:lsdException w:name="Medium Grid 2 Accent 3" w:semiHidden="0" w:uiPriority="68" w:unhideWhenUsed="0"/>
-    <w:lsdException w:name="Medium Grid 3 Accent 3" w:semiHidden="0" w:uiPriority="69" w:unhideWhenUsed="0"/>
-    <w:lsdException w:name="Dark List Accent 3" w:semiHidden="0" w:uiPriority="70" w:unhideWhenUsed="0"/>
-    <w:lsdException w:name="Colorful Shading Accent 3" w:semiHidden="0" w:uiPriority="71" w:unhideWhenUsed="0"/>
-    <w:lsdException w:name="Colorful List Accent 3" w:semiHidden="0" w:uiPriority="72" w:unhideWhenUsed="0"/>
-    <w:lsdException w:name="Colorful Grid Accent 3" w:semiHidden="0" w:uiPriority="73" w:unhideWhenUsed="0"/>
-    <w:lsdException w:name="Light Shading Accent 4" w:semiHidden="0" w:uiPriority="60" w:unhideWhenUsed="0"/>
-    <w:lsdException w:name="Light List Accent 4" w:semiHidden="0" w:uiPriority="61" w:unhideWhenUsed="0"/>
-    <w:lsdException w:name="Light Grid Accent 4" w:semiHidden="0" w:uiPriority="62" w:unhideWhenUsed="0"/>
-    <w:lsdException w:name="Medium Shading 1 Accent 4" w:semiHidden="0" w:uiPriority="63" w:unhideWhenUsed="0"/>
-    <w:lsdException w:name="Medium Shading 2 Accent 4" w:semiHidden="0" w:uiPriority="64" w:unhideWhenUsed="0"/>
-    <w:lsdException w:name="Medium List 1 Accent 4" w:semiHidden="0" w:uiPriority="65" w:unhideWhenUsed="0"/>
-    <w:lsdException w:name="Medium List 2 Accent 4" w:semiHidden="0" w:uiPriority="66" w:unhideWhenUsed="0"/>
-    <w:lsdException w:name="Medium Grid 1 Accent 4" w:semiHidden="0" w:uiPriority="67" w:unhideWhenUsed="0"/>
-    <w:lsdException w:name="Medium Grid 2 Accent 4" w:semiHidden="0" w:uiPriority="68" w:unhideWhenUsed="0"/>
-    <w:lsdException w:name="Medium Grid 3 Accent 4" w:semiHidden="0" w:uiPriority="69" w:unhideWhenUsed="0"/>
-    <w:lsdException w:name="Dark List Accent 4" w:semiHidden="0" w:uiPriority="70" w:unhideWhenUsed="0"/>
-    <w:lsdException w:name="Colorful Shading Accent 4" w:semiHidden="0" w:uiPriority="71" w:unhideWhenUsed="0"/>
-    <w:lsdException w:name="Colorful List Accent 4" w:semiHidden="0" w:uiPriority="72" w:unhideWhenUsed="0"/>
-    <w:lsdException w:name="Colorful Grid Accent 4" w:semiHidden="0" w:uiPriority="73" w:unhideWhenUsed="0"/>
-    <w:lsdException w:name="Light Shading Accent 5" w:semiHidden="0" w:uiPriority="60" w:unhideWhenUsed="0"/>
-    <w:lsdException w:name="Light List Accent 5" w:semiHidden="0" w:uiPriority="61" w:unhideWhenUsed="0"/>
-    <w:lsdException w:name="Light Grid Accent 5" w:semiHidden="0" w:uiPriority="62" w:unhideWhenUsed="0"/>
-    <w:lsdException w:name="Medium Shading 1 Accent 5" w:semiHidden="0" w:uiPriority="63" w:unhideWhenUsed="0"/>
-    <w:lsdException w:name="Medium Shading 2 Accent 5" w:semiHidden="0" w:uiPriority="64" w:unhideWhenUsed="0"/>
-    <w:lsdException w:name="Medium List 1 Accent 5" w:semiHidden="0" w:uiPriority="65" w:unhideWhenUsed="0"/>
-    <w:lsdException w:name="Medium List 2 Accent 5" w:semiHidden="0" w:uiPriority="66" w:unhideWhenUsed="0"/>
-    <w:lsdException w:name="Medium Grid 1 Accent 5" w:semiHidden="0" w:uiPriority="67" w:unhideWhenUsed="0"/>
-    <w:lsdException w:name="Medium Grid 2 Accent 5" w:semiHidden="0" w:uiPriority="68" w:unhideWhenUsed="0"/>
-    <w:lsdException w:name="Medium Grid 3 Accent 5" w:semiHidden="0" w:uiPriority="69" w:unhideWhenUsed="0"/>
-    <w:lsdException w:name="Dark List Accent 5" w:semiHidden="0" w:uiPriority="70" w:unhideWhenUsed="0"/>
-    <w:lsdException w:name="Colorful Shading Accent 5" w:semiHidden="0" w:uiPriority="71" w:unhideWhenUsed="0"/>
-    <w:lsdException w:name="Colorful List Accent 5" w:semiHidden="0" w:uiPriority="72" w:unhideWhenUsed="0"/>
-    <w:lsdException w:name="Colorful Grid Accent 5" w:semiHidden="0" w:uiPriority="73" w:unhideWhenUsed="0"/>
-    <w:lsdException w:name="Light Shading Accent 6" w:semiHidden="0" w:uiPriority="60" w:unhideWhenUsed="0"/>
-    <w:lsdException w:name="Light List Accent 6" w:semiHidden="0" w:uiPriority="61" w:unhideWhenUsed="0"/>
-    <w:lsdException w:name="Light Grid Accent 6" w:semiHidden="0" w:uiPriority="62" w:unhideWhenUsed="0"/>
-    <w:lsdException w:name="Medium Shading 1 Accent 6" w:semiHidden="0" w:uiPriority="63" w:unhideWhenUsed="0"/>
-    <w:lsdException w:name="Medium Shading 2 Accent 6" w:semiHidden="0" w:uiPriority="64" w:unhideWhenUsed="0"/>
-    <w:lsdException w:name="Medium List 1 Accent 6" w:semiHidden="0" w:uiPriority="65" w:unhideWhenUsed="0"/>
-    <w:lsdException w:name="Medium List 2 Accent 6" w:semiHidden="0" w:uiPriority="66" w:unhideWhenUsed="0"/>
-    <w:lsdException w:name="Medium Grid 1 Accent 6" w:semiHidden="0" w:uiPriority="67" w:unhideWhenUsed="0"/>
-    <w:lsdException w:name="Medium Grid 2 Accent 6" w:semiHidden="0" w:uiPriority="68" w:unhideWhenUsed="0"/>
-    <w:lsdException w:name="Medium Grid 3 Accent 6" w:semiHidden="0" w:uiPriority="69" w:unhideWhenUsed="0"/>
-    <w:lsdException w:name="Dark List Accent 6" w:semiHidden="0" w:uiPriority="70" w:unhideWhenUsed="0"/>
-    <w:lsdException w:name="Colorful Shading Accent 6" w:semiHidden="0" w:uiPriority="71" w:unhideWhenUsed="0"/>
-    <w:lsdException w:name="Colorful List Accent 6" w:semiHidden="0" w:uiPriority="72" w:unhideWhenUsed="0"/>
-    <w:lsdException w:name="Colorful Grid Accent 6" w:semiHidden="0" w:uiPriority="73" w:unhideWhenUsed="0"/>
-    <w:lsdException w:name="Subtle Emphasis" w:semiHidden="0" w:uiPriority="19" w:unhideWhenUsed="0" w:qFormat="1"/>
-    <w:lsdException w:name="Intense Emphasis" w:semiHidden="0" w:uiPriority="21" w:unhideWhenUsed="0" w:qFormat="1"/>
-    <w:lsdException w:name="Subtle Reference" w:semiHidden="0" w:uiPriority="31" w:unhideWhenUsed="0" w:qFormat="1"/>
-    <w:lsdException w:name="Intense Reference" w:semiHidden="0" w:uiPriority="32" w:unhideWhenUsed="0" w:qFormat="1"/>
-    <w:lsdException w:name="Book Title" w:semiHidden="0" w:uiPriority="33" w:unhideWhenUsed="0" w:qFormat="1"/>
-    <w:lsdException w:name="Bibliography" w:uiPriority="37"/>
-    <w:lsdException w:name="TOC Heading" w:uiPriority="39" w:qFormat="1"/>
+  <w:latentStyles w:defLockedState="0" w:defUIPriority="99" w:defSemiHidden="0" w:defUnhideWhenUsed="0" w:defQFormat="0" w:count="380">
+    <w:lsdException w:name="Normal" w:uiPriority="0" w:qFormat="1"/>
+    <w:lsdException w:name="heading 1" w:uiPriority="9" w:qFormat="1"/>
+    <w:lsdException w:name="heading 2" w:semiHidden="1" w:uiPriority="9" w:unhideWhenUsed="1" w:qFormat="1"/>
+    <w:lsdException w:name="heading 3" w:semiHidden="1" w:uiPriority="9" w:unhideWhenUsed="1" w:qFormat="1"/>
+    <w:lsdException w:name="heading 4" w:semiHidden="1" w:uiPriority="9" w:unhideWhenUsed="1" w:qFormat="1"/>
+    <w:lsdException w:name="heading 5" w:semiHidden="1" w:uiPriority="9" w:unhideWhenUsed="1" w:qFormat="1"/>
+    <w:lsdException w:name="heading 6" w:semiHidden="1" w:uiPriority="9" w:unhideWhenUsed="1" w:qFormat="1"/>
+    <w:lsdException w:name="heading 7" w:semiHidden="1" w:uiPriority="9" w:unhideWhenUsed="1" w:qFormat="1"/>
+    <w:lsdException w:name="heading 8" w:semiHidden="1" w:uiPriority="9" w:unhideWhenUsed="1" w:qFormat="1"/>
+    <w:lsdException w:name="heading 9" w:semiHidden="1" w:uiPriority="9" w:unhideWhenUsed="1" w:qFormat="1"/>
+    <w:lsdException w:name="index 1" w:semiHidden="1" w:unhideWhenUsed="1"/>
+    <w:lsdException w:name="index 2" w:semiHidden="1" w:unhideWhenUsed="1"/>
+    <w:lsdException w:name="index 3" w:semiHidden="1" w:unhideWhenUsed="1"/>
+    <w:lsdException w:name="index 4" w:semiHidden="1" w:unhideWhenUsed="1"/>
+    <w:lsdException w:name="index 5" w:semiHidden="1" w:unhideWhenUsed="1"/>
+    <w:lsdException w:name="index 6" w:semiHidden="1" w:unhideWhenUsed="1"/>
+    <w:lsdException w:name="index 7" w:semiHidden="1" w:unhideWhenUsed="1"/>
+    <w:lsdException w:name="index 8" w:semiHidden="1" w:unhideWhenUsed="1"/>
+    <w:lsdException w:name="index 9" w:semiHidden="1" w:unhideWhenUsed="1"/>
+    <w:lsdException w:name="toc 1" w:semiHidden="1" w:uiPriority="39" w:unhideWhenUsed="1"/>
+    <w:lsdException w:name="toc 2" w:semiHidden="1" w:uiPriority="39" w:unhideWhenUsed="1"/>
+    <w:lsdException w:name="toc 3" w:semiHidden="1" w:uiPriority="39" w:unhideWhenUsed="1"/>
+    <w:lsdException w:name="toc 4" w:semiHidden="1" w:uiPriority="39" w:unhideWhenUsed="1"/>
+    <w:lsdException w:name="toc 5" w:semiHidden="1" w:uiPriority="39" w:unhideWhenUsed="1"/>
+    <w:lsdException w:name="toc 6" w:semiHidden="1" w:uiPriority="39" w:unhideWhenUsed="1"/>
+    <w:lsdException w:name="toc 7" w:semiHidden="1" w:uiPriority="39" w:unhideWhenUsed="1"/>
+    <w:lsdException w:name="toc 8" w:semiHidden="1" w:uiPriority="39" w:unhideWhenUsed="1"/>
+    <w:lsdException w:name="toc 9" w:semiHidden="1" w:uiPriority="39" w:unhideWhenUsed="1"/>
+    <w:lsdException w:name="Normal Indent" w:semiHidden="1" w:unhideWhenUsed="1"/>
+    <w:lsdException w:name="footnote text" w:semiHidden="1" w:unhideWhenUsed="1"/>
+    <w:lsdException w:name="annotation text" w:semiHidden="1" w:unhideWhenUsed="1"/>
+    <w:lsdException w:name="header" w:semiHidden="1" w:unhideWhenUsed="1"/>
+    <w:lsdException w:name="footer" w:semiHidden="1" w:unhideWhenUsed="1"/>
+    <w:lsdException w:name="index heading" w:semiHidden="1" w:unhideWhenUsed="1"/>
+    <w:lsdException w:name="caption" w:semiHidden="1" w:uiPriority="35" w:unhideWhenUsed="1" w:qFormat="1"/>
+    <w:lsdException w:name="table of figures" w:semiHidden="1" w:unhideWhenUsed="1"/>
+    <w:lsdException w:name="envelope address" w:semiHidden="1" w:unhideWhenUsed="1"/>
+    <w:lsdException w:name="envelope return" w:semiHidden="1" w:unhideWhenUsed="1"/>
+    <w:lsdException w:name="footnote reference" w:semiHidden="1" w:unhideWhenUsed="1"/>
+    <w:lsdException w:name="annotation reference" w:semiHidden="1" w:unhideWhenUsed="1"/>
+    <w:lsdException w:name="line number" w:semiHidden="1" w:unhideWhenUsed="1"/>
+    <w:lsdException w:name="page number" w:semiHidden="1" w:unhideWhenUsed="1"/>
+    <w:lsdException w:name="endnote reference" w:semiHidden="1" w:unhideWhenUsed="1"/>
+    <w:lsdException w:name="endnote text" w:semiHidden="1" w:unhideWhenUsed="1"/>
+    <w:lsdException w:name="table of authorities" w:semiHidden="1" w:unhideWhenUsed="1"/>
+    <w:lsdException w:name="macro" w:semiHidden="1" w:unhideWhenUsed="1"/>
+    <w:lsdException w:name="toa heading" w:semiHidden="1" w:unhideWhenUsed="1"/>
+    <w:lsdException w:name="List" w:semiHidden="1" w:unhideWhenUsed="1"/>
+    <w:lsdException w:name="List Bullet" w:semiHidden="1" w:unhideWhenUsed="1"/>
+    <w:lsdException w:name="List Number" w:semiHidden="1" w:unhideWhenUsed="1"/>
+    <w:lsdException w:name="List 2" w:semiHidden="1" w:unhideWhenUsed="1"/>
+    <w:lsdException w:name="List 3" w:semiHidden="1" w:unhideWhenUsed="1"/>
+    <w:lsdException w:name="List 4" w:semiHidden="1" w:unhideWhenUsed="1"/>
+    <w:lsdException w:name="List 5" w:semiHidden="1" w:unhideWhenUsed="1"/>
+    <w:lsdException w:name="List Bullet 2" w:semiHidden="1" w:unhideWhenUsed="1"/>
+    <w:lsdException w:name="List Bullet 3" w:semiHidden="1" w:unhideWhenUsed="1"/>
+    <w:lsdException w:name="List Bullet 4" w:semiHidden="1" w:unhideWhenUsed="1"/>
+    <w:lsdException w:name="List Bullet 5" w:semiHidden="1" w:unhideWhenUsed="1"/>
+    <w:lsdException w:name="List Number 2" w:semiHidden="1" w:unhideWhenUsed="1"/>
+    <w:lsdException w:name="List Number 3" w:semiHidden="1" w:unhideWhenUsed="1"/>
+    <w:lsdException w:name="List Number 4" w:semiHidden="1" w:unhideWhenUsed="1"/>
+    <w:lsdException w:name="List Number 5" w:semiHidden="1" w:unhideWhenUsed="1"/>
+    <w:lsdException w:name="Title" w:uiPriority="10" w:qFormat="1"/>
+    <w:lsdException w:name="Closing" w:semiHidden="1" w:unhideWhenUsed="1"/>
+    <w:lsdException w:name="Signature" w:semiHidden="1" w:unhideWhenUsed="1"/>
+    <w:lsdException w:name="Default Paragraph Font" w:semiHidden="1" w:uiPriority="1" w:unhideWhenUsed="1"/>
+    <w:lsdException w:name="Body Text" w:semiHidden="1" w:unhideWhenUsed="1"/>
+    <w:lsdException w:name="Body Text Indent" w:semiHidden="1" w:unhideWhenUsed="1"/>
+    <w:lsdException w:name="List Continue" w:semiHidden="1" w:unhideWhenUsed="1"/>
+    <w:lsdException w:name="List Continue 2" w:semiHidden="1" w:unhideWhenUsed="1"/>
+    <w:lsdException w:name="List Continue 3" w:semiHidden="1" w:unhideWhenUsed="1"/>
+    <w:lsdException w:name="List Continue 4" w:semiHidden="1" w:unhideWhenUsed="1"/>
+    <w:lsdException w:name="List Continue 5" w:semiHidden="1" w:unhideWhenUsed="1"/>
+    <w:lsdException w:name="Message Header" w:semiHidden="1" w:unhideWhenUsed="1"/>
+    <w:lsdException w:name="Subtitle" w:uiPriority="11" w:qFormat="1"/>
+    <w:lsdException w:name="Salutation" w:semiHidden="1" w:unhideWhenUsed="1"/>
+    <w:lsdException w:name="Date" w:semiHidden="1" w:unhideWhenUsed="1"/>
+    <w:lsdException w:name="Body Text First Indent" w:semiHidden="1" w:unhideWhenUsed="1"/>
+    <w:lsdException w:name="Body Text First Indent 2" w:semiHidden="1" w:unhideWhenUsed="1"/>
+    <w:lsdException w:name="Note Heading" w:semiHidden="1" w:unhideWhenUsed="1"/>
+    <w:lsdException w:name="Body Text 2" w:semiHidden="1" w:unhideWhenUsed="1"/>
+    <w:lsdException w:name="Body Text 3" w:semiHidden="1" w:unhideWhenUsed="1"/>
+    <w:lsdException w:name="Body Text Indent 2" w:semiHidden="1" w:unhideWhenUsed="1"/>
+    <w:lsdException w:name="Body Text Indent 3" w:semiHidden="1" w:unhideWhenUsed="1"/>
+    <w:lsdException w:name="Block Text" w:semiHidden="1" w:unhideWhenUsed="1"/>
+    <w:lsdException w:name="Hyperlink" w:semiHidden="1" w:unhideWhenUsed="1"/>
+    <w:lsdException w:name="FollowedHyperlink" w:semiHidden="1" w:unhideWhenUsed="1"/>
+    <w:lsdException w:name="Strong" w:uiPriority="22" w:qFormat="1"/>
+    <w:lsdException w:name="Emphasis" w:uiPriority="20" w:qFormat="1"/>
+    <w:lsdException w:name="Document Map" w:semiHidden="1" w:unhideWhenUsed="1"/>
+    <w:lsdException w:name="Plain Text" w:semiHidden="1" w:unhideWhenUsed="1"/>
+    <w:lsdException w:name="E-mail Signature" w:semiHidden="1" w:unhideWhenUsed="1"/>
+    <w:lsdException w:name="HTML Top of Form" w:semiHidden="1" w:unhideWhenUsed="1"/>
+    <w:lsdException w:name="HTML Bottom of Form" w:semiHidden="1" w:unhideWhenUsed="1"/>
+    <w:lsdException w:name="Normal (Web)" w:semiHidden="1" w:unhideWhenUsed="1"/>
+    <w:lsdException w:name="HTML Acronym" w:semiHidden="1" w:unhideWhenUsed="1"/>
+    <w:lsdException w:name="HTML Address" w:semiHidden="1" w:unhideWhenUsed="1"/>
+    <w:lsdException w:name="HTML Cite" w:semiHidden="1" w:unhideWhenUsed="1"/>
+    <w:lsdException w:name="HTML Code" w:semiHidden="1" w:unhideWhenUsed="1"/>
+    <w:lsdException w:name="HTML Definition" w:semiHidden="1" w:unhideWhenUsed="1"/>
+    <w:lsdException w:name="HTML Keyboard" w:semiHidden="1" w:unhideWhenUsed="1"/>
+    <w:lsdException w:name="HTML Preformatted" w:semiHidden="1" w:unhideWhenUsed="1"/>
+    <w:lsdException w:name="HTML Sample" w:semiHidden="1" w:unhideWhenUsed="1"/>
+    <w:lsdException w:name="HTML Typewriter" w:semiHidden="1" w:unhideWhenUsed="1"/>
+    <w:lsdException w:name="HTML Variable" w:semiHidden="1" w:unhideWhenUsed="1"/>
+    <w:lsdException w:name="Normal Table" w:semiHidden="1" w:unhideWhenUsed="1"/>
+    <w:lsdException w:name="annotation subject" w:semiHidden="1" w:unhideWhenUsed="1"/>
+    <w:lsdException w:name="No List" w:semiHidden="1" w:unhideWhenUsed="1"/>
+    <w:lsdException w:name="Outline List 1" w:semiHidden="1" w:unhideWhenUsed="1"/>
+    <w:lsdException w:name="Outline List 2" w:semiHidden="1" w:unhideWhenUsed="1"/>
+    <w:lsdException w:name="Outline List 3" w:semiHidden="1" w:unhideWhenUsed="1"/>
+    <w:lsdException w:name="Table Simple 1" w:semiHidden="1" w:unhideWhenUsed="1"/>
+    <w:lsdException w:name="Table Simple 2" w:semiHidden="1" w:unhideWhenUsed="1"/>
+    <w:lsdException w:name="Table Simple 3" w:semiHidden="1" w:unhideWhenUsed="1"/>
+    <w:lsdException w:name="Table Classic 1" w:semiHidden="1" w:unhideWhenUsed="1"/>
+    <w:lsdException w:name="Table Classic 2" w:semiHidden="1" w:unhideWhenUsed="1"/>
+    <w:lsdException w:name="Table Classic 3" w:semiHidden="1" w:unhideWhenUsed="1"/>
+    <w:lsdException w:name="Table Classic 4" w:semiHidden="1" w:unhideWhenUsed="1"/>
+    <w:lsdException w:name="Table Colorful 1" w:semiHidden="1" w:unhideWhenUsed="1"/>
+    <w:lsdException w:name="Table Colorful 2" w:semiHidden="1" w:unhideWhenUsed="1"/>
+    <w:lsdException w:name="Table Colorful 3" w:semiHidden="1" w:unhideWhenUsed="1"/>
+    <w:lsdException w:name="Table Columns 1" w:semiHidden="1" w:unhideWhenUsed="1"/>
+    <w:lsdException w:name="Table Columns 2" w:semiHidden="1" w:unhideWhenUsed="1"/>
+    <w:lsdException w:name="Table Columns 3" w:semiHidden="1" w:unhideWhenUsed="1"/>
+    <w:lsdException w:name="Table Columns 4" w:semiHidden="1" w:unhideWhenUsed="1"/>
+    <w:lsdException w:name="Table Columns 5" w:semiHidden="1" w:unhideWhenUsed="1"/>
+    <w:lsdException w:name="Table Grid 1" w:semiHidden="1" w:unhideWhenUsed="1"/>
+    <w:lsdException w:name="Table Grid 2" w:semiHidden="1" w:unhideWhenUsed="1"/>
+    <w:lsdException w:name="Table Grid 3" w:semiHidden="1" w:unhideWhenUsed="1"/>
+    <w:lsdException w:name="Table Grid 4" w:semiHidden="1" w:unhideWhenUsed="1"/>
+    <w:lsdException w:name="Table Grid 5" w:semiHidden="1" w:unhideWhenUsed="1"/>
+    <w:lsdException w:name="Table Grid 6" w:semiHidden="1" w:unhideWhenUsed="1"/>
+    <w:lsdException w:name="Table Grid 7" w:semiHidden="1" w:unhideWhenUsed="1"/>
+    <w:lsdException w:name="Table Grid 8" w:semiHidden="1" w:unhideWhenUsed="1"/>
+    <w:lsdException w:name="Table List 1" w:semiHidden="1" w:unhideWhenUsed="1"/>
+    <w:lsdException w:name="Table List 2" w:semiHidden="1" w:unhideWhenUsed="1"/>
+    <w:lsdException w:name="Table List 3" w:semiHidden="1" w:unhideWhenUsed="1"/>
+    <w:lsdException w:name="Table List 4" w:semiHidden="1" w:unhideWhenUsed="1"/>
+    <w:lsdException w:name="Table List 5" w:semiHidden="1" w:unhideWhenUsed="1"/>
+    <w:lsdException w:name="Table List 6" w:semiHidden="1" w:unhideWhenUsed="1"/>
+    <w:lsdException w:name="Table List 7" w:semiHidden="1" w:unhideWhenUsed="1"/>
+    <w:lsdException w:name="Table List 8" w:semiHidden="1" w:unhideWhenUsed="1"/>
+    <w:lsdException w:name="Table 3D effects 1" w:semiHidden="1" w:unhideWhenUsed="1"/>
+    <w:lsdException w:name="Table 3D effects 2" w:semiHidden="1" w:unhideWhenUsed="1"/>
+    <w:lsdException w:name="Table 3D effects 3" w:semiHidden="1" w:unhideWhenUsed="1"/>
+    <w:lsdException w:name="Table Contemporary" w:semiHidden="1" w:unhideWhenUsed="1"/>
+    <w:lsdException w:name="Table Elegant" w:semiHidden="1" w:unhideWhenUsed="1"/>
+    <w:lsdException w:name="Table Professional" w:semiHidden="1" w:unhideWhenUsed="1"/>
+    <w:lsdException w:name="Table Subtle 1" w:semiHidden="1" w:unhideWhenUsed="1"/>
+    <w:lsdException w:name="Table Subtle 2" w:semiHidden="1" w:unhideWhenUsed="1"/>
+    <w:lsdException w:name="Table Web 1" w:semiHidden="1" w:unhideWhenUsed="1"/>
+    <w:lsdException w:name="Table Web 2" w:semiHidden="1" w:unhideWhenUsed="1"/>
+    <w:lsdException w:name="Table Web 3" w:semiHidden="1" w:unhideWhenUsed="1"/>
+    <w:lsdException w:name="Balloon Text" w:semiHidden="1" w:unhideWhenUsed="1"/>
+    <w:lsdException w:name="Table Grid" w:uiPriority="59"/>
+    <w:lsdException w:name="Table Theme" w:semiHidden="1" w:unhideWhenUsed="1"/>
+    <w:lsdException w:name="Note Level 1" w:semiHidden="1" w:unhideWhenUsed="1"/>
+    <w:lsdException w:name="Note Level 2" w:semiHidden="1" w:unhideWhenUsed="1"/>
+    <w:lsdException w:name="Note Level 3" w:semiHidden="1" w:unhideWhenUsed="1"/>
+    <w:lsdException w:name="Note Level 4" w:semiHidden="1" w:unhideWhenUsed="1"/>
+    <w:lsdException w:name="Note Level 5" w:semiHidden="1" w:unhideWhenUsed="1"/>
+    <w:lsdException w:name="Note Level 6" w:semiHidden="1" w:unhideWhenUsed="1"/>
+    <w:lsdException w:name="Note Level 7" w:semiHidden="1" w:unhideWhenUsed="1"/>
+    <w:lsdException w:name="Note Level 8" w:semiHidden="1" w:unhideWhenUsed="1"/>
+    <w:lsdException w:name="Note Level 9" w:semiHidden="1" w:unhideWhenUsed="1"/>
+    <w:lsdException w:name="Placeholder Text" w:semiHidden="1"/>
+    <w:lsdException w:name="No Spacing" w:uiPriority="1" w:qFormat="1"/>
+    <w:lsdException w:name="Light Shading" w:uiPriority="60"/>
+    <w:lsdException w:name="Light List" w:uiPriority="61"/>
+    <w:lsdException w:name="Light Grid" w:uiPriority="62"/>
+    <w:lsdException w:name="Medium Shading 1" w:uiPriority="63"/>
+    <w:lsdException w:name="Medium Shading 2" w:uiPriority="64"/>
+    <w:lsdException w:name="Medium List 1" w:uiPriority="65"/>
+    <w:lsdException w:name="Medium List 2" w:uiPriority="66"/>
+    <w:lsdException w:name="Medium Grid 1" w:uiPriority="67"/>
+    <w:lsdException w:name="Medium Grid 2" w:uiPriority="68"/>
+    <w:lsdException w:name="Medium Grid 3" w:uiPriority="69"/>
+    <w:lsdException w:name="Dark List" w:uiPriority="70"/>
+    <w:lsdException w:name="Colorful Shading" w:uiPriority="71"/>
+    <w:lsdException w:name="Colorful List" w:uiPriority="72"/>
+    <w:lsdException w:name="Colorful Grid" w:uiPriority="73"/>
+    <w:lsdException w:name="Light Shading Accent 1" w:uiPriority="60"/>
+    <w:lsdException w:name="Light List Accent 1" w:uiPriority="61"/>
+    <w:lsdException w:name="Light Grid Accent 1" w:uiPriority="62"/>
+    <w:lsdException w:name="Medium Shading 1 Accent 1" w:uiPriority="63"/>
+    <w:lsdException w:name="Medium Shading 2 Accent 1" w:uiPriority="64"/>
+    <w:lsdException w:name="Medium List 1 Accent 1" w:uiPriority="65"/>
+    <w:lsdException w:name="Revision" w:semiHidden="1"/>
+    <w:lsdException w:name="List Paragraph" w:uiPriority="34" w:qFormat="1"/>
+    <w:lsdException w:name="Quote" w:uiPriority="29" w:qFormat="1"/>
+    <w:lsdException w:name="Intense Quote" w:uiPriority="30" w:qFormat="1"/>
+    <w:lsdException w:name="Medium List 2 Accent 1" w:uiPriority="66"/>
+    <w:lsdException w:name="Medium Grid 1 Accent 1" w:uiPriority="67"/>
+    <w:lsdException w:name="Medium Grid 2 Accent 1" w:uiPriority="68"/>
+    <w:lsdException w:name="Medium Grid 3 Accent 1" w:uiPriority="69"/>
+    <w:lsdException w:name="Dark List Accent 1" w:uiPriority="70"/>
+    <w:lsdException w:name="Colorful Shading Accent 1" w:uiPriority="71"/>
+    <w:lsdException w:name="Colorful List Accent 1" w:uiPriority="72"/>
+    <w:lsdException w:name="Colorful Grid Accent 1" w:uiPriority="73"/>
+    <w:lsdException w:name="Light Shading Accent 2" w:uiPriority="60"/>
+    <w:lsdException w:name="Light List Accent 2" w:uiPriority="61"/>
+    <w:lsdException w:name="Light Grid Accent 2" w:uiPriority="62"/>
+    <w:lsdException w:name="Medium Shading 1 Accent 2" w:uiPriority="63"/>
+    <w:lsdException w:name="Medium Shading 2 Accent 2" w:uiPriority="64"/>
+    <w:lsdException w:name="Medium List 1 Accent 2" w:uiPriority="65"/>
+    <w:lsdException w:name="Medium List 2 Accent 2" w:uiPriority="66"/>
+    <w:lsdException w:name="Medium Grid 1 Accent 2" w:uiPriority="67"/>
+    <w:lsdException w:name="Medium Grid 2 Accent 2" w:uiPriority="68"/>
+    <w:lsdException w:name="Medium Grid 3 Accent 2" w:uiPriority="69"/>
+    <w:lsdException w:name="Dark List Accent 2" w:uiPriority="70"/>
+    <w:lsdException w:name="Colorful Shading Accent 2" w:uiPriority="71"/>
+    <w:lsdException w:name="Colorful List Accent 2" w:uiPriority="72"/>
+    <w:lsdException w:name="Colorful Grid Accent 2" w:uiPriority="73"/>
+    <w:lsdException w:name="Light Shading Accent 3" w:uiPriority="60"/>
+    <w:lsdException w:name="Light List Accent 3" w:uiPriority="61"/>
+    <w:lsdException w:name="Light Grid Accent 3" w:uiPriority="62"/>
+    <w:lsdException w:name="Medium Shading 1 Accent 3" w:uiPriority="63"/>
+    <w:lsdException w:name="Medium Shading 2 Accent 3" w:uiPriority="64"/>
+    <w:lsdException w:name="Medium List 1 Accent 3" w:uiPriority="65"/>
+    <w:lsdException w:name="Medium List 2 Accent 3" w:uiPriority="66"/>
+    <w:lsdException w:name="Medium Grid 1 Accent 3" w:uiPriority="67"/>
+    <w:lsdException w:name="Medium Grid 2 Accent 3" w:uiPriority="68"/>
+    <w:lsdException w:name="Medium Grid 3 Accent 3" w:uiPriority="69"/>
+    <w:lsdException w:name="Dark List Accent 3" w:uiPriority="70"/>
+    <w:lsdException w:name="Colorful Shading Accent 3" w:uiPriority="71"/>
+    <w:lsdException w:name="Colorful List Accent 3" w:uiPriority="72"/>
+    <w:lsdException w:name="Colorful Grid Accent 3" w:uiPriority="73"/>
+    <w:lsdException w:name="Light Shading Accent 4" w:uiPriority="60"/>
+    <w:lsdException w:name="Light List Accent 4" w:uiPriority="61"/>
+    <w:lsdException w:name="Light Grid Accent 4" w:uiPriority="62"/>
+    <w:lsdException w:name="Medium Shading 1 Accent 4" w:uiPriority="63"/>
+    <w:lsdException w:name="Medium Shading 2 Accent 4" w:uiPriority="64"/>
+    <w:lsdException w:name="Medium List 1 Accent 4" w:uiPriority="65"/>
+    <w:lsdException w:name="Medium List 2 Accent 4" w:uiPriority="66"/>
+    <w:lsdException w:name="Medium Grid 1 Accent 4" w:uiPriority="67"/>
+    <w:lsdException w:name="Medium Grid 2 Accent 4" w:uiPriority="68"/>
+    <w:lsdException w:name="Medium Grid 3 Accent 4" w:uiPriority="69"/>
+    <w:lsdException w:name="Dark List Accent 4" w:uiPriority="70"/>
+    <w:lsdException w:name="Colorful Shading Accent 4" w:uiPriority="71"/>
+    <w:lsdException w:name="Colorful List Accent 4" w:uiPriority="72"/>
+    <w:lsdException w:name="Colorful Grid Accent 4" w:uiPriority="73"/>
+    <w:lsdException w:name="Light Shading Accent 5" w:uiPriority="60"/>
+    <w:lsdException w:name="Light List Accent 5" w:uiPriority="61"/>
+    <w:lsdException w:name="Light Grid Accent 5" w:uiPriority="62"/>
+    <w:lsdException w:name="Medium Shading 1 Accent 5" w:uiPriority="63"/>
+    <w:lsdException w:name="Medium Shading 2 Accent 5" w:uiPriority="64"/>
+    <w:lsdException w:name="Medium List 1 Accent 5" w:uiPriority="65"/>
+    <w:lsdException w:name="Medium List 2 Accent 5" w:uiPriority="66"/>
+    <w:lsdException w:name="Medium Grid 1 Accent 5" w:uiPriority="67"/>
+    <w:lsdException w:name="Medium Grid 2 Accent 5" w:uiPriority="68"/>
+    <w:lsdException w:name="Medium Grid 3 Accent 5" w:uiPriority="69"/>
+    <w:lsdException w:name="Dark List Accent 5" w:uiPriority="70"/>
+    <w:lsdException w:name="Colorful Shading Accent 5" w:uiPriority="71"/>
+    <w:lsdException w:name="Colorful List Accent 5" w:uiPriority="72"/>
+    <w:lsdException w:name="Colorful Grid Accent 5" w:uiPriority="73"/>
+    <w:lsdException w:name="Light Shading Accent 6" w:uiPriority="60"/>
+    <w:lsdException w:name="Light List Accent 6" w:uiPriority="61"/>
+    <w:lsdException w:name="Light Grid Accent 6" w:uiPriority="62"/>
+    <w:lsdException w:name="Medium Shading 1 Accent 6" w:uiPriority="63"/>
+    <w:lsdException w:name="Medium Shading 2 Accent 6" w:uiPriority="64"/>
+    <w:lsdException w:name="Medium List 1 Accent 6" w:uiPriority="65"/>
+    <w:lsdException w:name="Medium List 2 Accent 6" w:uiPriority="66"/>
+    <w:lsdException w:name="Medium Grid 1 Accent 6" w:uiPriority="67"/>
+    <w:lsdException w:name="Medium Grid 2 Accent 6" w:uiPriority="68"/>
+    <w:lsdException w:name="Medium Grid 3 Accent 6" w:uiPriority="69"/>
+    <w:lsdException w:name="Dark List Accent 6" w:uiPriority="70"/>
+    <w:lsdException w:name="Colorful Shading Accent 6" w:uiPriority="71"/>
+    <w:lsdException w:name="Colorful List Accent 6" w:uiPriority="72"/>
+    <w:lsdException w:name="Colorful Grid Accent 6" w:uiPriority="73"/>
+    <w:lsdException w:name="Subtle Emphasis" w:uiPriority="19" w:qFormat="1"/>
+    <w:lsdException w:name="Intense Emphasis" w:uiPriority="21" w:qFormat="1"/>
+    <w:lsdException w:name="Subtle Reference" w:uiPriority="31" w:qFormat="1"/>
+    <w:lsdException w:name="Intense Reference" w:uiPriority="32" w:qFormat="1"/>
+    <w:lsdException w:name="Book Title" w:uiPriority="33" w:qFormat="1"/>
+    <w:lsdException w:name="Bibliography" w:semiHidden="1" w:uiPriority="37" w:unhideWhenUsed="1"/>
+    <w:lsdException w:name="TOC Heading" w:semiHidden="1" w:uiPriority="39" w:unhideWhenUsed="1" w:qFormat="1"/>
+    <w:lsdException w:name="Plain Table 1" w:uiPriority="41"/>
+    <w:lsdException w:name="Plain Table 2" w:uiPriority="42"/>
+    <w:lsdException w:name="Plain Table 3" w:uiPriority="43"/>
+    <w:lsdException w:name="Plain Table 4" w:uiPriority="44"/>
+    <w:lsdException w:name="Plain Table 5" w:uiPriority="45"/>
+    <w:lsdException w:name="Grid Table Light" w:uiPriority="40"/>
+    <w:lsdException w:name="Grid Table 1 Light" w:uiPriority="46"/>
+    <w:lsdException w:name="Grid Table 2" w:uiPriority="47"/>
+    <w:lsdException w:name="Grid Table 3" w:uiPriority="48"/>
+    <w:lsdException w:name="Grid Table 4" w:uiPriority="49"/>
+    <w:lsdException w:name="Grid Table 5 Dark" w:uiPriority="50"/>
+    <w:lsdException w:name="Grid Table 6 Colorful" w:uiPriority="51"/>
+    <w:lsdException w:name="Grid Table 7 Colorful" w:uiPriority="52"/>
+    <w:lsdException w:name="Grid Table 1 Light Accent 1" w:uiPriority="46"/>
+    <w:lsdException w:name="Grid Table 2 Accent 1" w:uiPriority="47"/>
+    <w:lsdException w:name="Grid Table 3 Accent 1" w:uiPriority="48"/>
+    <w:lsdException w:name="Grid Table 4 Accent 1" w:uiPriority="49"/>
+    <w:lsdException w:name="Grid Table 5 Dark Accent 1" w:uiPriority="50"/>
+    <w:lsdException w:name="Grid Table 6 Colorful Accent 1" w:uiPriority="51"/>
+    <w:lsdException w:name="Grid Table 7 Colorful Accent 1" w:uiPriority="52"/>
+    <w:lsdException w:name="Grid Table 1 Light Accent 2" w:uiPriority="46"/>
+    <w:lsdException w:name="Grid Table 2 Accent 2" w:uiPriority="47"/>
+    <w:lsdException w:name="Grid Table 3 Accent 2" w:uiPriority="48"/>
+    <w:lsdException w:name="Grid Table 4 Accent 2" w:uiPriority="49"/>
+    <w:lsdException w:name="Grid Table 5 Dark Accent 2" w:uiPriority="50"/>
+    <w:lsdException w:name="Grid Table 6 Colorful Accent 2" w:uiPriority="51"/>
+    <w:lsdException w:name="Grid Table 7 Colorful Accent 2" w:uiPriority="52"/>
+    <w:lsdException w:name="Grid Table 1 Light Accent 3" w:uiPriority="46"/>
+    <w:lsdException w:name="Grid Table 2 Accent 3" w:uiPriority="47"/>
+    <w:lsdException w:name="Grid Table 3 Accent 3" w:uiPriority="48"/>
+    <w:lsdException w:name="Grid Table 4 Accent 3" w:uiPriority="49"/>
+    <w:lsdException w:name="Grid Table 5 Dark Accent 3" w:uiPriority="50"/>
+    <w:lsdException w:name="Grid Table 6 Colorful Accent 3" w:uiPriority="51"/>
+    <w:lsdException w:name="Grid Table 7 Colorful Accent 3" w:uiPriority="52"/>
+    <w:lsdException w:name="Grid Table 1 Light Accent 4" w:uiPriority="46"/>
+    <w:lsdException w:name="Grid Table 2 Accent 4" w:uiPriority="47"/>
+    <w:lsdException w:name="Grid Table 3 Accent 4" w:uiPriority="48"/>
+    <w:lsdException w:name="Grid Table 4 Accent 4" w:uiPriority="49"/>
+    <w:lsdException w:name="Grid Table 5 Dark Accent 4" w:uiPriority="50"/>
+    <w:lsdException w:name="Grid Table 6 Colorful Accent 4" w:uiPriority="51"/>
+    <w:lsdException w:name="Grid Table 7 Colorful Accent 4" w:uiPriority="52"/>
+    <w:lsdException w:name="Grid Table 1 Light Accent 5" w:uiPriority="46"/>
+    <w:lsdException w:name="Grid Table 2 Accent 5" w:uiPriority="47"/>
+    <w:lsdException w:name="Grid Table 3 Accent 5" w:uiPriority="48"/>
+    <w:lsdException w:name="Grid Table 4 Accent 5" w:uiPriority="49"/>
+    <w:lsdException w:name="Grid Table 5 Dark Accent 5" w:uiPriority="50"/>
+    <w:lsdException w:name="Grid Table 6 Colorful Accent 5" w:uiPriority="51"/>
+    <w:lsdException w:name="Grid Table 7 Colorful Accent 5" w:uiPriority="52"/>
+    <w:lsdException w:name="Grid Table 1 Light Accent 6" w:uiPriority="46"/>
+    <w:lsdException w:name="Grid Table 2 Accent 6" w:uiPriority="47"/>
+    <w:lsdException w:name="Grid Table 3 Accent 6" w:uiPriority="48"/>
+    <w:lsdException w:name="Grid Table 4 Accent 6" w:uiPriority="49"/>
+    <w:lsdException w:name="Grid Table 5 Dark Accent 6" w:uiPriority="50"/>
+    <w:lsdException w:name="Grid Table 6 Colorful Accent 6" w:uiPriority="51"/>
+    <w:lsdException w:name="Grid Table 7 Colorful Accent 6" w:uiPriority="52"/>
+    <w:lsdException w:name="List Table 1 Light" w:uiPriority="46"/>
+    <w:lsdException w:name="List Table 2" w:uiPriority="47"/>
+    <w:lsdException w:name="List Table 3" w:uiPriority="48"/>
+    <w:lsdException w:name="List Table 4" w:uiPriority="49"/>
+    <w:lsdException w:name="List Table 5 Dark" w:uiPriority="50"/>
+    <w:lsdException w:name="List Table 6 Colorful" w:uiPriority="51"/>
+    <w:lsdException w:name="List Table 7 Colorful" w:uiPriority="52"/>
+    <w:lsdException w:name="List Table 1 Light Accent 1" w:uiPriority="46"/>
+    <w:lsdException w:name="List Table 2 Accent 1" w:uiPriority="47"/>
+    <w:lsdException w:name="List Table 3 Accent 1" w:uiPriority="48"/>
+    <w:lsdException w:name="List Table 4 Accent 1" w:uiPriority="49"/>
+    <w:lsdException w:name="List Table 5 Dark Accent 1" w:uiPriority="50"/>
+    <w:lsdException w:name="List Table 6 Colorful Accent 1" w:uiPriority="51"/>
+    <w:lsdException w:name="List Table 7 Colorful Accent 1" w:uiPriority="52"/>
+    <w:lsdException w:name="List Table 1 Light Accent 2" w:uiPriority="46"/>
+    <w:lsdException w:name="List Table 2 Accent 2" w:uiPriority="47"/>
+    <w:lsdException w:name="List Table 3 Accent 2" w:uiPriority="48"/>
+    <w:lsdException w:name="List Table 4 Accent 2" w:uiPriority="49"/>
+    <w:lsdException w:name="List Table 5 Dark Accent 2" w:uiPriority="50"/>
+    <w:lsdException w:name="List Table 6 Colorful Accent 2" w:uiPriority="51"/>
+    <w:lsdException w:name="List Table 7 Colorful Accent 2" w:uiPriority="52"/>
+    <w:lsdException w:name="List Table 1 Light Accent 3" w:uiPriority="46"/>
+    <w:lsdException w:name="List Table 2 Accent 3" w:uiPriority="47"/>
+    <w:lsdException w:name="List Table 3 Accent 3" w:uiPriority="48"/>
+    <w:lsdException w:name="List Table 4 Accent 3" w:uiPriority="49"/>
+    <w:lsdException w:name="List Table 5 Dark Accent 3" w:uiPriority="50"/>
+    <w:lsdException w:name="List Table 6 Colorful Accent 3" w:uiPriority="51"/>
+    <w:lsdException w:name="List Table 7 Colorful Accent 3" w:uiPriority="52"/>
+    <w:lsdException w:name="List Table 1 Light Accent 4" w:uiPriority="46"/>
+    <w:lsdException w:name="List Table 2 Accent 4" w:uiPriority="47"/>
+    <w:lsdException w:name="List Table 3 Accent 4" w:uiPriority="48"/>
+    <w:lsdException w:name="List Table 4 Accent 4" w:uiPriority="49"/>
+    <w:lsdException w:name="List Table 5 Dark Accent 4" w:uiPriority="50"/>
+    <w:lsdException w:name="List Table 6 Colorful Accent 4" w:uiPriority="51"/>
+    <w:lsdException w:name="List Table 7 Colorful Accent 4" w:uiPriority="52"/>
+    <w:lsdException w:name="List Table 1 Light Accent 5" w:uiPriority="46"/>
+    <w:lsdException w:name="List Table 2 Accent 5" w:uiPriority="47"/>
+    <w:lsdException w:name="List Table 3 Accent 5" w:uiPriority="48"/>
+    <w:lsdException w:name="List Table 4 Accent 5" w:uiPriority="49"/>
+    <w:lsdException w:name="List Table 5 Dark Accent 5" w:uiPriority="50"/>
+    <w:lsdException w:name="List Table 6 Colorful Accent 5" w:uiPriority="51"/>
+    <w:lsdException w:name="List Table 7 Colorful Accent 5" w:uiPriority="52"/>
+    <w:lsdException w:name="List Table 1 Light Accent 6" w:uiPriority="46"/>
+    <w:lsdException w:name="List Table 2 Accent 6" w:uiPriority="47"/>
+    <w:lsdException w:name="List Table 3 Accent 6" w:uiPriority="48"/>
+    <w:lsdException w:name="List Table 4 Accent 6" w:uiPriority="49"/>
+    <w:lsdException w:name="List Table 5 Dark Accent 6" w:uiPriority="50"/>
+    <w:lsdException w:name="List Table 6 Colorful Accent 6" w:uiPriority="51"/>
+    <w:lsdException w:name="List Table 7 Colorful Accent 6" w:uiPriority="52"/>
   </w:latentStyles>
-  <w:style w:type="paragraph" w:default="1" w:styleId="Normal">
+  <w:style w:type="paragraph" w:default="1" w:styleId="a">
     <w:name w:val="Normal"/>
     <w:qFormat/>
     <w:rsid w:val="0076719C"/>
   </w:style>
-  <w:style w:type="character" w:default="1" w:styleId="Policepardfaut">
+  <w:style w:type="character" w:default="1" w:styleId="a0">
     <w:name w:val="Default Paragraph Font"/>
     <w:uiPriority w:val="1"/>
     <w:semiHidden/>
     <w:unhideWhenUsed/>
   </w:style>
-  <w:style w:type="table" w:default="1" w:styleId="TableauNormal">
+  <w:style w:type="table" w:default="1" w:styleId="a1">
     <w:name w:val="Normal Table"/>
     <w:uiPriority w:val="99"/>
     <w:semiHidden/>
     <w:unhideWhenUsed/>
-    <w:qFormat/>
     <w:tblPr>
       <w:tblInd w:w="0" w:type="dxa"/>
       <w:tblCellMar>
@@ -616,15 +1092,15 @@
       </w:tblCellMar>
     </w:tblPr>
   </w:style>
-  <w:style w:type="numbering" w:default="1" w:styleId="Aucuneliste">
+  <w:style w:type="numbering" w:default="1" w:styleId="a2">
     <w:name w:val="No List"/>
     <w:uiPriority w:val="99"/>
     <w:semiHidden/>
     <w:unhideWhenUsed/>
   </w:style>
-  <w:style w:type="table" w:styleId="Grilledutableau">
+  <w:style w:type="table" w:styleId="a3">
     <w:name w:val="Table Grid"/>
-    <w:basedOn w:val="TableauNormal"/>
+    <w:basedOn w:val="a1"/>
     <w:uiPriority w:val="59"/>
     <w:rsid w:val="008505AB"/>
     <w:pPr>
@@ -648,9 +1124,9 @@
       </w:tblCellMar>
     </w:tblPr>
   </w:style>
-  <w:style w:type="table" w:customStyle="1" w:styleId="Tramemoyenne1-Accent1">
-    <w:name w:val="Medium Shading 1 Accent 1"/>
-    <w:basedOn w:val="TableauNormal"/>
+  <w:style w:type="table" w:customStyle="1" w:styleId="1-11">
+    <w:name w:val="中等深浅底纹 1 - 强调文字颜色 11"/>
+    <w:basedOn w:val="a1"/>
     <w:uiPriority w:val="63"/>
     <w:rsid w:val="008505AB"/>
     <w:pPr>
@@ -754,9 +1230,9 @@
       </w:tcPr>
     </w:tblStylePr>
   </w:style>
-  <w:style w:type="table" w:styleId="Grillemoyenne2-Accent1">
+  <w:style w:type="table" w:styleId="2-1">
     <w:name w:val="Medium Grid 2 Accent 1"/>
-    <w:basedOn w:val="TableauNormal"/>
+    <w:basedOn w:val="a1"/>
     <w:uiPriority w:val="68"/>
     <w:rsid w:val="008505AB"/>
     <w:pPr>
@@ -879,9 +1355,9 @@
       </w:tcPr>
     </w:tblStylePr>
   </w:style>
-  <w:style w:type="table" w:styleId="Grillemoyenne2-Accent2">
+  <w:style w:type="table" w:styleId="2-2">
     <w:name w:val="Medium Grid 2 Accent 2"/>
-    <w:basedOn w:val="TableauNormal"/>
+    <w:basedOn w:val="a1"/>
     <w:uiPriority w:val="68"/>
     <w:rsid w:val="008505AB"/>
     <w:pPr>
@@ -1004,9 +1480,9 @@
       </w:tcPr>
     </w:tblStylePr>
   </w:style>
-  <w:style w:type="table" w:customStyle="1" w:styleId="Trameclaire-Accent1">
-    <w:name w:val="Light Shading Accent 1"/>
-    <w:basedOn w:val="TableauNormal"/>
+  <w:style w:type="table" w:customStyle="1" w:styleId="-11">
+    <w:name w:val="浅色底纹 - 强调文字颜色 11"/>
+    <w:basedOn w:val="a1"/>
     <w:uiPriority w:val="60"/>
     <w:rsid w:val="008505AB"/>
     <w:pPr>
@@ -1107,9 +1583,9 @@
       </w:tcPr>
     </w:tblStylePr>
   </w:style>
-  <w:style w:type="table" w:styleId="Grillemoyenne3-Accent5">
+  <w:style w:type="table" w:styleId="3-5">
     <w:name w:val="Medium Grid 3 Accent 5"/>
-    <w:basedOn w:val="TableauNormal"/>
+    <w:basedOn w:val="a1"/>
     <w:uiPriority w:val="69"/>
     <w:rsid w:val="008505AB"/>
     <w:pPr>

</xml_diff>

<commit_message>
recover order.py&doc and create vertical_merge.py&doc
</commit_message>
<xml_diff>
--- a/tests/test_files/order.docx
+++ b/tests/test_files/order.docx
@@ -1,6 +1,6 @@
 
 <file path=word/document.xml><?xml version="1.0" encoding="utf-8"?>
-<w:document xmlns:wpc="http://schemas.microsoft.com/office/word/2010/wordprocessingCanvas" xmlns:mo="http://schemas.microsoft.com/office/mac/office/2008/main" xmlns:mc="http://schemas.openxmlformats.org/markup-compatibility/2006" xmlns:mv="urn:schemas-microsoft-com:mac:vml" xmlns:o="urn:schemas-microsoft-com:office:office" xmlns:r="http://schemas.openxmlformats.org/officeDocument/2006/relationships" xmlns:m="http://schemas.openxmlformats.org/officeDocument/2006/math" xmlns:v="urn:schemas-microsoft-com:vml" xmlns:wp14="http://schemas.microsoft.com/office/word/2010/wordprocessingDrawing" xmlns:wp="http://schemas.openxmlformats.org/drawingml/2006/wordprocessingDrawing" xmlns:w10="urn:schemas-microsoft-com:office:word" xmlns:w="http://schemas.openxmlformats.org/wordprocessingml/2006/main" xmlns:w14="http://schemas.microsoft.com/office/word/2010/wordml" xmlns:w15="http://schemas.microsoft.com/office/word/2012/wordml" xmlns:wpg="http://schemas.microsoft.com/office/word/2010/wordprocessingGroup" xmlns:wpi="http://schemas.microsoft.com/office/word/2010/wordprocessingInk" xmlns:wne="http://schemas.microsoft.com/office/word/2006/wordml" xmlns:wps="http://schemas.microsoft.com/office/word/2010/wordprocessingShape" mc:Ignorable="w14 w15 wp14">
+<w:document xmlns:ve="http://schemas.openxmlformats.org/markup-compatibility/2006" xmlns:o="urn:schemas-microsoft-com:office:office" xmlns:r="http://schemas.openxmlformats.org/officeDocument/2006/relationships" xmlns:m="http://schemas.openxmlformats.org/officeDocument/2006/math" xmlns:v="urn:schemas-microsoft-com:vml" xmlns:wp="http://schemas.openxmlformats.org/drawingml/2006/wordprocessingDrawing" xmlns:w10="urn:schemas-microsoft-com:office:word" xmlns:w="http://schemas.openxmlformats.org/wordprocessingml/2006/main" xmlns:wne="http://schemas.microsoft.com/office/word/2006/wordml">
   <w:body>
     <w:p>
       <w:proofErr w:type="spellStart"/>
@@ -9,11 +9,7 @@
       </w:r>
       <w:proofErr w:type="spellEnd"/>
       <w:r>
-        <w:t xml:space="preserve"> </w:t>
-      </w:r>
-      <w:proofErr w:type="gramStart"/>
-      <w:r>
-        <w:t xml:space="preserve">Eric,</w:t>
+        <w:t xml:space="preserve"> Eric,</w:t>
       </w:r>
     </w:p>
     <w:p/>
@@ -27,39 +23,36 @@
         <w:rPr>
           <w:lang w:val="en-US"/>
         </w:rPr>
-        <w:t xml:space="preserve">Here is a list of items you </w:t>
+        <w:t>Here is a list of items you ordered :</w:t>
       </w:r>
-      <w:proofErr w:type="gramStart"/>
-      <w:r>
+    </w:p>
+    <w:p>
+      <w:pPr>
         <w:rPr>
           <w:lang w:val="en-US"/>
         </w:rPr>
-        <w:t>ordered :</w:t>
-      </w:r>
-      <w:proofErr w:type="gramEnd"/>
+      </w:pPr>
     </w:p>
     <w:tbl>
       <w:tblPr>
-        <w:tblStyle w:val="1-11"/>
+        <w:tblStyle w:val="Tramemoyenne1-Accent1"/>
         <w:tblW w:w="0" w:type="auto"/>
-        <w:tblLook w:val="04A0" w:firstRow="1" w:lastRow="0" w:firstColumn="1" w:lastColumn="0" w:noHBand="0" w:noVBand="1"/>
+        <w:tblLook w:val="04A0"/>
       </w:tblPr>
       <w:tblGrid>
-        <w:gridCol w:w="2235"/>
-        <w:gridCol w:w="3969"/>
+        <w:gridCol w:w="6204"/>
         <w:gridCol w:w="1417"/>
         <w:gridCol w:w="142"/>
         <w:gridCol w:w="1467"/>
       </w:tblGrid>
       <w:tr>
         <w:trPr>
-          <w:cnfStyle w:val="100000000000" w:firstRow="1" w:lastRow="0" w:firstColumn="0" w:lastColumn="0" w:oddVBand="0" w:evenVBand="0" w:oddHBand="0" w:evenHBand="0" w:firstRowFirstColumn="0" w:firstRowLastColumn="0" w:lastRowFirstColumn="0" w:lastRowLastColumn="0"/>
+          <w:cnfStyle w:val="100000000000"/>
         </w:trPr>
         <w:tc>
           <w:tcPr>
-            <w:cnfStyle w:val="001000000000" w:firstRow="0" w:lastRow="0" w:firstColumn="1" w:lastColumn="0" w:oddVBand="0" w:evenVBand="0" w:oddHBand="0" w:evenHBand="0" w:firstRowFirstColumn="0" w:firstRowLastColumn="0" w:lastRowFirstColumn="0" w:lastRowLastColumn="0"/>
+            <w:cnfStyle w:val="001000000000"/>
             <w:tcW w:w="6204" w:type="dxa"/>
-            <w:gridSpan w:val="2"/>
           </w:tcPr>
           <w:p>
             <w:pPr>
@@ -81,7 +74,7 @@
           </w:tcPr>
           <w:p>
             <w:pPr>
-              <w:cnfStyle w:val="100000000000" w:firstRow="1" w:lastRow="0" w:firstColumn="0" w:lastColumn="0" w:oddVBand="0" w:evenVBand="0" w:oddHBand="0" w:evenHBand="0" w:firstRowFirstColumn="0" w:firstRowLastColumn="0" w:lastRowFirstColumn="0" w:lastRowLastColumn="0"/>
+              <w:cnfStyle w:val="100000000000"/>
               <w:rPr>
                 <w:lang w:val="en-US"/>
               </w:rPr>
@@ -96,12 +89,12 @@
         </w:tc>
         <w:tc>
           <w:tcPr>
-            <w:tcW w:w="1609" w:type="dxa"/>
+            <w:tcW w:w="1591" w:type="dxa"/>
             <w:gridSpan w:val="2"/>
           </w:tcPr>
           <w:p>
             <w:pPr>
-              <w:cnfStyle w:val="100000000000" w:firstRow="1" w:lastRow="0" w:firstColumn="0" w:lastColumn="0" w:oddVBand="0" w:evenVBand="0" w:oddHBand="0" w:evenHBand="0" w:firstRowFirstColumn="0" w:firstRowLastColumn="0" w:lastRowFirstColumn="0" w:lastRowLastColumn="0"/>
+              <w:cnfStyle w:val="100000000000"/>
               <w:rPr>
                 <w:lang w:val="en-US"/>
               </w:rPr>
@@ -117,39 +110,15 @@
       </w:tr>
       <w:tr>
         <w:trPr>
-          <w:cnfStyle w:val="000000010000" w:firstRow="0" w:lastRow="0" w:firstColumn="0" w:lastColumn="0" w:oddVBand="0" w:evenVBand="0" w:oddHBand="0" w:evenHBand="1" w:firstRowFirstColumn="0" w:firstRowLastColumn="0" w:lastRowFirstColumn="0" w:lastRowLastColumn="0"/>
+          <w:cnfStyle w:val="000000010000"/>
         </w:trPr>
         <w:tc>
           <w:tcPr>
-            <w:cnfStyle w:val="001000000000" w:firstRow="0" w:lastRow="0" w:firstColumn="1" w:lastColumn="0" w:oddVBand="0" w:evenVBand="0" w:oddHBand="0" w:evenHBand="0" w:firstRowFirstColumn="0" w:firstRowLastColumn="0" w:lastRowFirstColumn="0" w:lastRowLastColumn="0"/>
-            <w:tcW w:w="2235" w:type="dxa"/>
-            <w:vMerge w:val="restart"/>
+            <w:cnfStyle w:val="001000000000"/>
+            <w:tcW w:w="6204" w:type="dxa"/>
           </w:tcPr>
           <w:p>
             <w:pPr>
-              <w:rPr>
-                <w:b w:val="0"/>
-                <w:bCs w:val="0"/>
-                <w:lang w:val="en-US" w:eastAsia="zh-CN"/>
-              </w:rPr>
-            </w:pPr>
-            <w:r>
-              <w:rPr>
-                <w:b w:val="0"/>
-                <w:bCs w:val="0"/>
-                <w:lang w:val="en-US"/>
-              </w:rPr>
-              <w:t>BOOK</w:t>
-            </w:r>
-          </w:p>
-        </w:tc>
-        <w:tc>
-          <w:tcPr>
-            <w:tcW w:w="3969" w:type="dxa"/>
-          </w:tcPr>
-          <w:p>
-            <w:pPr>
-              <w:cnfStyle w:val="000000010000" w:firstRow="0" w:lastRow="0" w:firstColumn="0" w:lastColumn="0" w:oddVBand="0" w:evenVBand="0" w:oddHBand="0" w:evenHBand="1" w:firstRowFirstColumn="0" w:firstRowLastColumn="0" w:lastRowFirstColumn="0" w:lastRowLastColumn="0"/>
               <w:rPr>
                 <w:lang w:val="en-US"/>
               </w:rPr>
@@ -169,7 +138,7 @@
           </w:tcPr>
           <w:p>
             <w:pPr>
-              <w:cnfStyle w:val="000000010000" w:firstRow="0" w:lastRow="0" w:firstColumn="0" w:lastColumn="0" w:oddVBand="0" w:evenVBand="0" w:oddHBand="0" w:evenHBand="1" w:firstRowFirstColumn="0" w:firstRowLastColumn="0" w:lastRowFirstColumn="0" w:lastRowLastColumn="0"/>
+              <w:cnfStyle w:val="000000010000"/>
               <w:rPr>
                 <w:lang w:val="en-US"/>
               </w:rPr>
@@ -178,17 +147,17 @@
               <w:rPr>
                 <w:lang w:val="en-US"/>
               </w:rPr>
-              <w:t xml:space="preserve">2</w:t>
+              <w:t>2</w:t>
             </w:r>
           </w:p>
         </w:tc>
         <w:tc>
           <w:tcPr>
-            <w:tcW w:w="1467" w:type="dxa"/>
+            <w:tcW w:w="1449" w:type="dxa"/>
           </w:tcPr>
           <w:p>
             <w:pPr>
-              <w:cnfStyle w:val="000000010000" w:firstRow="0" w:lastRow="0" w:firstColumn="0" w:lastColumn="0" w:oddVBand="0" w:evenVBand="0" w:oddHBand="0" w:evenHBand="1" w:firstRowFirstColumn="0" w:firstRowLastColumn="0" w:lastRowFirstColumn="0" w:lastRowLastColumn="0"/>
+              <w:cnfStyle w:val="000000010000"/>
               <w:rPr>
                 <w:lang w:val="en-US"/>
               </w:rPr>
@@ -204,39 +173,15 @@
       </w:tr>
       <w:tr>
         <w:trPr>
-          <w:cnfStyle w:val="000000010000" w:firstRow="0" w:lastRow="0" w:firstColumn="0" w:lastColumn="0" w:oddVBand="0" w:evenVBand="0" w:oddHBand="0" w:evenHBand="1" w:firstRowFirstColumn="0" w:firstRowLastColumn="0" w:lastRowFirstColumn="0" w:lastRowLastColumn="0"/>
+          <w:cnfStyle w:val="000000010000"/>
         </w:trPr>
         <w:tc>
           <w:tcPr>
-            <w:cnfStyle w:val="001000000000" w:firstRow="0" w:lastRow="0" w:firstColumn="1" w:lastColumn="0" w:oddVBand="0" w:evenVBand="0" w:oddHBand="0" w:evenHBand="0" w:firstRowFirstColumn="0" w:firstRowLastColumn="0" w:lastRowFirstColumn="0" w:lastRowLastColumn="0"/>
-            <w:tcW w:w="2235" w:type="dxa"/>
-            <w:vMerge/>
+            <w:cnfStyle w:val="001000000000"/>
+            <w:tcW w:w="6204" w:type="dxa"/>
           </w:tcPr>
           <w:p>
             <w:pPr>
-              <w:rPr>
-                <w:b w:val="0"/>
-                <w:bCs w:val="0"/>
-                <w:lang w:val="en-US" w:eastAsia="zh-CN"/>
-              </w:rPr>
-            </w:pPr>
-            <w:r>
-              <w:rPr>
-                <w:b w:val="0"/>
-                <w:bCs w:val="0"/>
-                <w:lang w:val="en-US"/>
-              </w:rPr>
-              <w:t/>
-            </w:r>
-          </w:p>
-        </w:tc>
-        <w:tc>
-          <w:tcPr>
-            <w:tcW w:w="3969" w:type="dxa"/>
-          </w:tcPr>
-          <w:p>
-            <w:pPr>
-              <w:cnfStyle w:val="000000010000" w:firstRow="0" w:lastRow="0" w:firstColumn="0" w:lastColumn="0" w:oddVBand="0" w:evenVBand="0" w:oddHBand="0" w:evenHBand="1" w:firstRowFirstColumn="0" w:firstRowLastColumn="0" w:lastRowFirstColumn="0" w:lastRowLastColumn="0"/>
               <w:rPr>
                 <w:lang w:val="en-US"/>
               </w:rPr>
@@ -256,7 +201,7 @@
           </w:tcPr>
           <w:p>
             <w:pPr>
-              <w:cnfStyle w:val="000000010000" w:firstRow="0" w:lastRow="0" w:firstColumn="0" w:lastColumn="0" w:oddVBand="0" w:evenVBand="0" w:oddHBand="0" w:evenHBand="1" w:firstRowFirstColumn="0" w:firstRowLastColumn="0" w:lastRowFirstColumn="0" w:lastRowLastColumn="0"/>
+              <w:cnfStyle w:val="000000010000"/>
               <w:rPr>
                 <w:lang w:val="en-US"/>
               </w:rPr>
@@ -265,17 +210,17 @@
               <w:rPr>
                 <w:lang w:val="en-US"/>
               </w:rPr>
-              <w:t xml:space="preserve">5403</w:t>
+              <w:t>5403</w:t>
             </w:r>
           </w:p>
         </w:tc>
         <w:tc>
           <w:tcPr>
-            <w:tcW w:w="1467" w:type="dxa"/>
+            <w:tcW w:w="1449" w:type="dxa"/>
           </w:tcPr>
           <w:p>
             <w:pPr>
-              <w:cnfStyle w:val="000000010000" w:firstRow="0" w:lastRow="0" w:firstColumn="0" w:lastColumn="0" w:oddVBand="0" w:evenVBand="0" w:oddHBand="0" w:evenHBand="1" w:firstRowFirstColumn="0" w:firstRowLastColumn="0" w:lastRowFirstColumn="0" w:lastRowLastColumn="0"/>
+              <w:cnfStyle w:val="000000010000"/>
               <w:rPr>
                 <w:lang w:val="en-US"/>
               </w:rPr>
@@ -291,39 +236,15 @@
       </w:tr>
       <w:tr>
         <w:trPr>
-          <w:cnfStyle w:val="000000010000" w:firstRow="0" w:lastRow="0" w:firstColumn="0" w:lastColumn="0" w:oddVBand="0" w:evenVBand="0" w:oddHBand="0" w:evenHBand="1" w:firstRowFirstColumn="0" w:firstRowLastColumn="0" w:lastRowFirstColumn="0" w:lastRowLastColumn="0"/>
+          <w:cnfStyle w:val="000000010000"/>
         </w:trPr>
         <w:tc>
           <w:tcPr>
-            <w:cnfStyle w:val="001000000000" w:firstRow="0" w:lastRow="0" w:firstColumn="1" w:lastColumn="0" w:oddVBand="0" w:evenVBand="0" w:oddHBand="0" w:evenHBand="0" w:firstRowFirstColumn="0" w:firstRowLastColumn="0" w:lastRowFirstColumn="0" w:lastRowLastColumn="0"/>
-            <w:tcW w:w="2235" w:type="dxa"/>
-            <w:vMerge/>
+            <w:cnfStyle w:val="001000000000"/>
+            <w:tcW w:w="6204" w:type="dxa"/>
           </w:tcPr>
           <w:p>
             <w:pPr>
-              <w:rPr>
-                <w:b w:val="0"/>
-                <w:bCs w:val="0"/>
-                <w:lang w:val="en-US" w:eastAsia="zh-CN"/>
-              </w:rPr>
-            </w:pPr>
-            <w:r>
-              <w:rPr>
-                <w:b w:val="0"/>
-                <w:bCs w:val="0"/>
-                <w:lang w:val="en-US"/>
-              </w:rPr>
-              <w:t/>
-            </w:r>
-          </w:p>
-        </w:tc>
-        <w:tc>
-          <w:tcPr>
-            <w:tcW w:w="3969" w:type="dxa"/>
-          </w:tcPr>
-          <w:p>
-            <w:pPr>
-              <w:cnfStyle w:val="000000010000" w:firstRow="0" w:lastRow="0" w:firstColumn="0" w:lastColumn="0" w:oddVBand="0" w:evenVBand="0" w:oddHBand="0" w:evenHBand="1" w:firstRowFirstColumn="0" w:firstRowLastColumn="0" w:lastRowFirstColumn="0" w:lastRowLastColumn="0"/>
               <w:rPr>
                 <w:lang w:val="en-US"/>
               </w:rPr>
@@ -343,7 +264,7 @@
           </w:tcPr>
           <w:p>
             <w:pPr>
-              <w:cnfStyle w:val="000000010000" w:firstRow="0" w:lastRow="0" w:firstColumn="0" w:lastColumn="0" w:oddVBand="0" w:evenVBand="0" w:oddHBand="0" w:evenHBand="1" w:firstRowFirstColumn="0" w:firstRowLastColumn="0" w:lastRowFirstColumn="0" w:lastRowLastColumn="0"/>
+              <w:cnfStyle w:val="000000010000"/>
               <w:rPr>
                 <w:lang w:val="en-US"/>
               </w:rPr>
@@ -352,17 +273,17 @@
               <w:rPr>
                 <w:lang w:val="en-US"/>
               </w:rPr>
-              <w:t xml:space="preserve">1</w:t>
+              <w:t>1</w:t>
             </w:r>
           </w:p>
         </w:tc>
         <w:tc>
           <w:tcPr>
-            <w:tcW w:w="1467" w:type="dxa"/>
+            <w:tcW w:w="1449" w:type="dxa"/>
           </w:tcPr>
           <w:p>
             <w:pPr>
-              <w:cnfStyle w:val="000000010000" w:firstRow="0" w:lastRow="0" w:firstColumn="0" w:lastColumn="0" w:oddVBand="0" w:evenVBand="0" w:oddHBand="0" w:evenHBand="1" w:firstRowFirstColumn="0" w:firstRowLastColumn="0" w:lastRowFirstColumn="0" w:lastRowLastColumn="0"/>
+              <w:cnfStyle w:val="000000010000"/>
               <w:rPr>
                 <w:lang w:val="en-US"/>
               </w:rPr>
@@ -378,13 +299,12 @@
       </w:tr>
       <w:tr>
         <w:trPr>
-          <w:cnfStyle w:val="000000010000" w:firstRow="0" w:lastRow="0" w:firstColumn="0" w:lastColumn="0" w:oddVBand="0" w:evenVBand="0" w:oddHBand="0" w:evenHBand="1" w:firstRowFirstColumn="0" w:firstRowLastColumn="0" w:lastRowFirstColumn="0" w:lastRowLastColumn="0"/>
+          <w:cnfStyle w:val="000000010000"/>
         </w:trPr>
         <w:tc>
           <w:tcPr>
-            <w:cnfStyle w:val="001000000000" w:firstRow="0" w:lastRow="0" w:firstColumn="1" w:lastColumn="0" w:oddVBand="0" w:evenVBand="0" w:oddHBand="0" w:evenHBand="0" w:firstRowFirstColumn="0" w:firstRowLastColumn="0" w:lastRowFirstColumn="0" w:lastRowLastColumn="0"/>
+            <w:cnfStyle w:val="001000000000"/>
             <w:tcW w:w="6204" w:type="dxa"/>
-            <w:gridSpan w:val="2"/>
             <w:tcBorders>
               <w:top w:val="single" w:sz="24" w:space="0" w:color="000000" w:themeColor="text1"/>
             </w:tcBorders>
@@ -413,7 +333,7 @@
           </w:tcPr>
           <w:p>
             <w:pPr>
-              <w:cnfStyle w:val="000000010000" w:firstRow="0" w:lastRow="0" w:firstColumn="0" w:lastColumn="0" w:oddVBand="0" w:evenVBand="0" w:oddHBand="0" w:evenHBand="1" w:firstRowFirstColumn="0" w:firstRowLastColumn="0" w:lastRowFirstColumn="0" w:lastRowLastColumn="0"/>
+              <w:cnfStyle w:val="000000010000"/>
               <w:rPr>
                 <w:lang w:val="en-US"/>
               </w:rPr>
@@ -422,14 +342,14 @@
         </w:tc>
         <w:tc>
           <w:tcPr>
-            <w:tcW w:w="1467" w:type="dxa"/>
+            <w:tcW w:w="1449" w:type="dxa"/>
             <w:tcBorders>
               <w:top w:val="single" w:sz="24" w:space="0" w:color="000000" w:themeColor="text1"/>
             </w:tcBorders>
           </w:tcPr>
           <w:p>
             <w:pPr>
-              <w:cnfStyle w:val="000000010000" w:firstRow="0" w:lastRow="0" w:firstColumn="0" w:lastColumn="0" w:oddVBand="0" w:evenVBand="0" w:oddHBand="0" w:evenHBand="1" w:firstRowFirstColumn="0" w:firstRowLastColumn="0" w:lastRowFirstColumn="0" w:lastRowLastColumn="0"/>
+              <w:cnfStyle w:val="000000010000"/>
               <w:rPr>
                 <w:lang w:val="en-US"/>
               </w:rPr>
@@ -454,145 +374,6 @@
     <w:p>
       <w:pPr>
         <w:rPr>
-          <w:lang w:val="en-US" w:eastAsia="zh-CN"/>
-        </w:rPr>
-      </w:pPr>
-      <w:bookmarkStart w:id="0" w:name="_GoBack"/>
-      <w:bookmarkEnd w:id="0"/>
-      <w:r>
-        <w:rPr>
-          <w:lang w:val="en-US"/>
-        </w:rPr>
-        <w:t xml:space="preserve">Use </w:t>
-      </w:r>
-      <w:proofErr w:type="spellStart"/>
-      <w:r>
-        <w:rPr>
-          <w:lang w:val="en-US"/>
-        </w:rPr>
-        <w:t>vm</w:t>
-      </w:r>
-      <w:proofErr w:type="spellEnd"/>
-      <w:r>
-        <w:rPr>
-          <w:lang w:val="en-US" w:eastAsia="zh-CN"/>
-        </w:rPr>
-        <w:t xml:space="preserve"> (notice: there i</w:t>
-      </w:r>
-      <w:r>
-        <w:rPr>
-          <w:rFonts w:hint="eastAsia"/>
-          <w:lang w:val="en-US" w:eastAsia="zh-CN"/>
-        </w:rPr>
-        <w:t>s no space</w:t>
-      </w:r>
-      <w:r>
-        <w:rPr>
-          <w:lang w:val="en-US" w:eastAsia="zh-CN"/>
-        </w:rPr>
-        <w:t xml:space="preserve"> between ‘%’ and ‘</w:t>
-      </w:r>
-      <w:r>
-        <w:rPr>
-          <w:rFonts w:hint="eastAsia"/>
-          <w:lang w:val="en-US" w:eastAsia="zh-CN"/>
-        </w:rPr>
-        <w:t>v</w:t>
-      </w:r>
-      <w:r>
-        <w:rPr>
-          <w:lang w:val="en-US" w:eastAsia="zh-CN"/>
-        </w:rPr>
-        <w:t>’, the same to ‘</w:t>
-      </w:r>
-      <w:r>
-        <w:rPr>
-          <w:rFonts w:hint="eastAsia"/>
-          <w:lang w:val="en-US" w:eastAsia="zh-CN"/>
-        </w:rPr>
-        <w:t>m</w:t>
-      </w:r>
-      <w:r>
-        <w:rPr>
-          <w:lang w:val="en-US" w:eastAsia="zh-CN"/>
-        </w:rPr>
-        <w:t>’</w:t>
-      </w:r>
-      <w:r>
-        <w:rPr>
-          <w:rFonts w:hint="eastAsia"/>
-          <w:lang w:val="en-US" w:eastAsia="zh-CN"/>
-        </w:rPr>
-        <w:t xml:space="preserve"> and </w:t>
-      </w:r>
-      <w:r>
-        <w:rPr>
-          <w:lang w:val="en-US" w:eastAsia="zh-CN"/>
-        </w:rPr>
-        <w:t>‘</w:t>
-      </w:r>
-      <w:r>
-        <w:rPr>
-          <w:rFonts w:hint="eastAsia"/>
-          <w:lang w:val="en-US" w:eastAsia="zh-CN"/>
-        </w:rPr>
-        <w:t>%</w:t>
-      </w:r>
-      <w:r>
-        <w:rPr>
-          <w:lang w:val="en-US" w:eastAsia="zh-CN"/>
-        </w:rPr>
-        <w:t>’</w:t>
-      </w:r>
-      <w:r>
-        <w:rPr>
-          <w:rFonts w:hint="eastAsia"/>
-          <w:lang w:val="en-US" w:eastAsia="zh-CN"/>
-        </w:rPr>
-        <w:t>)</w:t>
-      </w:r>
-      <w:r>
-        <w:rPr>
-          <w:lang w:val="en-US"/>
-        </w:rPr>
-        <w:t xml:space="preserve"> </w:t>
-      </w:r>
-      <w:r>
-        <w:rPr>
-          <w:lang w:val="en-US"/>
-        </w:rPr>
-        <w:t xml:space="preserve">to make this table cell and its copies be vertically merged within a </w:t>
-      </w:r>
-      <w:r>
-        <w:rPr>
-          <w:lang w:val="en-US" w:eastAsia="zh-CN"/>
-        </w:rPr>
-        <w:t>‘</w:t>
-      </w:r>
-      <w:r>
-        <w:rPr>
-          <w:lang w:val="en-US"/>
-        </w:rPr>
-        <w:t>for’</w:t>
-      </w:r>
-      <w:r>
-        <w:rPr>
-          <w:lang w:val="en-US" w:eastAsia="zh-CN"/>
-        </w:rPr>
-        <w:t>.</w:t>
-      </w:r>
-    </w:p>
-    <w:p>
-      <w:pPr>
-        <w:rPr>
-          <w:rFonts w:hint="eastAsia"/>
-          <w:lang w:val="en-US"/>
-        </w:rPr>
-      </w:pPr>
-    </w:p>
-    <w:p>
-      <w:pPr>
-        <w:rPr>
           <w:lang w:val="en-US"/>
         </w:rPr>
       </w:pPr>
@@ -600,21 +381,7 @@
         <w:rPr>
           <w:lang w:val="en-US"/>
         </w:rPr>
-        <w:t xml:space="preserve">Please, pay your </w:t>
-      </w:r>
-      <w:proofErr w:type="gramStart"/>
-      <w:r>
-        <w:rPr>
-          <w:lang w:val="en-US"/>
-        </w:rPr>
-        <w:t>order :</w:t>
-      </w:r>
-      <w:proofErr w:type="gramEnd"/>
-      <w:r>
-        <w:rPr>
-          <w:lang w:val="en-US"/>
-        </w:rPr>
-        <w:t xml:space="preserve"> 100,000,000.00 </w:t>
+        <w:t>Please, pay your order : 100,000,000.00 </w:t>
       </w:r>
       <w:r>
         <w:rPr>
@@ -649,7 +416,6 @@
           <w:lang w:val="en-US"/>
         </w:rPr>
       </w:pPr>
-      <w:proofErr w:type="gramStart"/>
       <w:r>
         <w:rPr>
           <w:lang w:val="en-US"/>
@@ -668,11 +434,11 @@
 </file>
 
 <file path=word/styles.xml><?xml version="1.0" encoding="utf-8"?>
-<w:styles xmlns:mc="http://schemas.openxmlformats.org/markup-compatibility/2006" xmlns:r="http://schemas.openxmlformats.org/officeDocument/2006/relationships" xmlns:w="http://schemas.openxmlformats.org/wordprocessingml/2006/main" xmlns:w14="http://schemas.microsoft.com/office/word/2010/wordml" xmlns:w15="http://schemas.microsoft.com/office/word/2012/wordml" mc:Ignorable="w14 w15">
+<w:styles xmlns:r="http://schemas.openxmlformats.org/officeDocument/2006/relationships" xmlns:w="http://schemas.openxmlformats.org/wordprocessingml/2006/main">
   <w:docDefaults>
     <w:rPrDefault>
       <w:rPr>
-        <w:rFonts w:asciiTheme="minorHAnsi" w:eastAsiaTheme="minorEastAsia" w:hAnsiTheme="minorHAnsi" w:cstheme="minorBidi"/>
+        <w:rFonts w:asciiTheme="minorHAnsi" w:eastAsiaTheme="minorHAnsi" w:hAnsiTheme="minorHAnsi" w:cstheme="minorBidi"/>
         <w:sz w:val="22"/>
         <w:szCs w:val="22"/>
         <w:lang w:val="fr-FR" w:eastAsia="en-US" w:bidi="ar-SA"/>
@@ -684,404 +450,162 @@
       </w:pPr>
     </w:pPrDefault>
   </w:docDefaults>
-  <w:latentStyles w:defLockedState="0" w:defUIPriority="99" w:defSemiHidden="0" w:defUnhideWhenUsed="0" w:defQFormat="0" w:count="380">
-    <w:lsdException w:name="Normal" w:uiPriority="0" w:qFormat="1"/>
-    <w:lsdException w:name="heading 1" w:uiPriority="9" w:qFormat="1"/>
-    <w:lsdException w:name="heading 2" w:semiHidden="1" w:uiPriority="9" w:unhideWhenUsed="1" w:qFormat="1"/>
-    <w:lsdException w:name="heading 3" w:semiHidden="1" w:uiPriority="9" w:unhideWhenUsed="1" w:qFormat="1"/>
-    <w:lsdException w:name="heading 4" w:semiHidden="1" w:uiPriority="9" w:unhideWhenUsed="1" w:qFormat="1"/>
-    <w:lsdException w:name="heading 5" w:semiHidden="1" w:uiPriority="9" w:unhideWhenUsed="1" w:qFormat="1"/>
-    <w:lsdException w:name="heading 6" w:semiHidden="1" w:uiPriority="9" w:unhideWhenUsed="1" w:qFormat="1"/>
-    <w:lsdException w:name="heading 7" w:semiHidden="1" w:uiPriority="9" w:unhideWhenUsed="1" w:qFormat="1"/>
-    <w:lsdException w:name="heading 8" w:semiHidden="1" w:uiPriority="9" w:unhideWhenUsed="1" w:qFormat="1"/>
-    <w:lsdException w:name="heading 9" w:semiHidden="1" w:uiPriority="9" w:unhideWhenUsed="1" w:qFormat="1"/>
-    <w:lsdException w:name="index 1" w:semiHidden="1" w:unhideWhenUsed="1"/>
-    <w:lsdException w:name="index 2" w:semiHidden="1" w:unhideWhenUsed="1"/>
-    <w:lsdException w:name="index 3" w:semiHidden="1" w:unhideWhenUsed="1"/>
-    <w:lsdException w:name="index 4" w:semiHidden="1" w:unhideWhenUsed="1"/>
-    <w:lsdException w:name="index 5" w:semiHidden="1" w:unhideWhenUsed="1"/>
-    <w:lsdException w:name="index 6" w:semiHidden="1" w:unhideWhenUsed="1"/>
-    <w:lsdException w:name="index 7" w:semiHidden="1" w:unhideWhenUsed="1"/>
-    <w:lsdException w:name="index 8" w:semiHidden="1" w:unhideWhenUsed="1"/>
-    <w:lsdException w:name="index 9" w:semiHidden="1" w:unhideWhenUsed="1"/>
-    <w:lsdException w:name="toc 1" w:semiHidden="1" w:uiPriority="39" w:unhideWhenUsed="1"/>
-    <w:lsdException w:name="toc 2" w:semiHidden="1" w:uiPriority="39" w:unhideWhenUsed="1"/>
-    <w:lsdException w:name="toc 3" w:semiHidden="1" w:uiPriority="39" w:unhideWhenUsed="1"/>
-    <w:lsdException w:name="toc 4" w:semiHidden="1" w:uiPriority="39" w:unhideWhenUsed="1"/>
-    <w:lsdException w:name="toc 5" w:semiHidden="1" w:uiPriority="39" w:unhideWhenUsed="1"/>
-    <w:lsdException w:name="toc 6" w:semiHidden="1" w:uiPriority="39" w:unhideWhenUsed="1"/>
-    <w:lsdException w:name="toc 7" w:semiHidden="1" w:uiPriority="39" w:unhideWhenUsed="1"/>
-    <w:lsdException w:name="toc 8" w:semiHidden="1" w:uiPriority="39" w:unhideWhenUsed="1"/>
-    <w:lsdException w:name="toc 9" w:semiHidden="1" w:uiPriority="39" w:unhideWhenUsed="1"/>
-    <w:lsdException w:name="Normal Indent" w:semiHidden="1" w:unhideWhenUsed="1"/>
-    <w:lsdException w:name="footnote text" w:semiHidden="1" w:unhideWhenUsed="1"/>
-    <w:lsdException w:name="annotation text" w:semiHidden="1" w:unhideWhenUsed="1"/>
-    <w:lsdException w:name="header" w:semiHidden="1" w:unhideWhenUsed="1"/>
-    <w:lsdException w:name="footer" w:semiHidden="1" w:unhideWhenUsed="1"/>
-    <w:lsdException w:name="index heading" w:semiHidden="1" w:unhideWhenUsed="1"/>
-    <w:lsdException w:name="caption" w:semiHidden="1" w:uiPriority="35" w:unhideWhenUsed="1" w:qFormat="1"/>
-    <w:lsdException w:name="table of figures" w:semiHidden="1" w:unhideWhenUsed="1"/>
-    <w:lsdException w:name="envelope address" w:semiHidden="1" w:unhideWhenUsed="1"/>
-    <w:lsdException w:name="envelope return" w:semiHidden="1" w:unhideWhenUsed="1"/>
-    <w:lsdException w:name="footnote reference" w:semiHidden="1" w:unhideWhenUsed="1"/>
-    <w:lsdException w:name="annotation reference" w:semiHidden="1" w:unhideWhenUsed="1"/>
-    <w:lsdException w:name="line number" w:semiHidden="1" w:unhideWhenUsed="1"/>
-    <w:lsdException w:name="page number" w:semiHidden="1" w:unhideWhenUsed="1"/>
-    <w:lsdException w:name="endnote reference" w:semiHidden="1" w:unhideWhenUsed="1"/>
-    <w:lsdException w:name="endnote text" w:semiHidden="1" w:unhideWhenUsed="1"/>
-    <w:lsdException w:name="table of authorities" w:semiHidden="1" w:unhideWhenUsed="1"/>
-    <w:lsdException w:name="macro" w:semiHidden="1" w:unhideWhenUsed="1"/>
-    <w:lsdException w:name="toa heading" w:semiHidden="1" w:unhideWhenUsed="1"/>
-    <w:lsdException w:name="List" w:semiHidden="1" w:unhideWhenUsed="1"/>
-    <w:lsdException w:name="List Bullet" w:semiHidden="1" w:unhideWhenUsed="1"/>
-    <w:lsdException w:name="List Number" w:semiHidden="1" w:unhideWhenUsed="1"/>
-    <w:lsdException w:name="List 2" w:semiHidden="1" w:unhideWhenUsed="1"/>
-    <w:lsdException w:name="List 3" w:semiHidden="1" w:unhideWhenUsed="1"/>
-    <w:lsdException w:name="List 4" w:semiHidden="1" w:unhideWhenUsed="1"/>
-    <w:lsdException w:name="List 5" w:semiHidden="1" w:unhideWhenUsed="1"/>
-    <w:lsdException w:name="List Bullet 2" w:semiHidden="1" w:unhideWhenUsed="1"/>
-    <w:lsdException w:name="List Bullet 3" w:semiHidden="1" w:unhideWhenUsed="1"/>
-    <w:lsdException w:name="List Bullet 4" w:semiHidden="1" w:unhideWhenUsed="1"/>
-    <w:lsdException w:name="List Bullet 5" w:semiHidden="1" w:unhideWhenUsed="1"/>
-    <w:lsdException w:name="List Number 2" w:semiHidden="1" w:unhideWhenUsed="1"/>
-    <w:lsdException w:name="List Number 3" w:semiHidden="1" w:unhideWhenUsed="1"/>
-    <w:lsdException w:name="List Number 4" w:semiHidden="1" w:unhideWhenUsed="1"/>
-    <w:lsdException w:name="List Number 5" w:semiHidden="1" w:unhideWhenUsed="1"/>
-    <w:lsdException w:name="Title" w:uiPriority="10" w:qFormat="1"/>
-    <w:lsdException w:name="Closing" w:semiHidden="1" w:unhideWhenUsed="1"/>
-    <w:lsdException w:name="Signature" w:semiHidden="1" w:unhideWhenUsed="1"/>
-    <w:lsdException w:name="Default Paragraph Font" w:semiHidden="1" w:uiPriority="1" w:unhideWhenUsed="1"/>
-    <w:lsdException w:name="Body Text" w:semiHidden="1" w:unhideWhenUsed="1"/>
-    <w:lsdException w:name="Body Text Indent" w:semiHidden="1" w:unhideWhenUsed="1"/>
-    <w:lsdException w:name="List Continue" w:semiHidden="1" w:unhideWhenUsed="1"/>
-    <w:lsdException w:name="List Continue 2" w:semiHidden="1" w:unhideWhenUsed="1"/>
-    <w:lsdException w:name="List Continue 3" w:semiHidden="1" w:unhideWhenUsed="1"/>
-    <w:lsdException w:name="List Continue 4" w:semiHidden="1" w:unhideWhenUsed="1"/>
-    <w:lsdException w:name="List Continue 5" w:semiHidden="1" w:unhideWhenUsed="1"/>
-    <w:lsdException w:name="Message Header" w:semiHidden="1" w:unhideWhenUsed="1"/>
-    <w:lsdException w:name="Subtitle" w:uiPriority="11" w:qFormat="1"/>
-    <w:lsdException w:name="Salutation" w:semiHidden="1" w:unhideWhenUsed="1"/>
-    <w:lsdException w:name="Date" w:semiHidden="1" w:unhideWhenUsed="1"/>
-    <w:lsdException w:name="Body Text First Indent" w:semiHidden="1" w:unhideWhenUsed="1"/>
-    <w:lsdException w:name="Body Text First Indent 2" w:semiHidden="1" w:unhideWhenUsed="1"/>
-    <w:lsdException w:name="Note Heading" w:semiHidden="1" w:unhideWhenUsed="1"/>
-    <w:lsdException w:name="Body Text 2" w:semiHidden="1" w:unhideWhenUsed="1"/>
-    <w:lsdException w:name="Body Text 3" w:semiHidden="1" w:unhideWhenUsed="1"/>
-    <w:lsdException w:name="Body Text Indent 2" w:semiHidden="1" w:unhideWhenUsed="1"/>
-    <w:lsdException w:name="Body Text Indent 3" w:semiHidden="1" w:unhideWhenUsed="1"/>
-    <w:lsdException w:name="Block Text" w:semiHidden="1" w:unhideWhenUsed="1"/>
-    <w:lsdException w:name="Hyperlink" w:semiHidden="1" w:unhideWhenUsed="1"/>
-    <w:lsdException w:name="FollowedHyperlink" w:semiHidden="1" w:unhideWhenUsed="1"/>
-    <w:lsdException w:name="Strong" w:uiPriority="22" w:qFormat="1"/>
-    <w:lsdException w:name="Emphasis" w:uiPriority="20" w:qFormat="1"/>
-    <w:lsdException w:name="Document Map" w:semiHidden="1" w:unhideWhenUsed="1"/>
-    <w:lsdException w:name="Plain Text" w:semiHidden="1" w:unhideWhenUsed="1"/>
-    <w:lsdException w:name="E-mail Signature" w:semiHidden="1" w:unhideWhenUsed="1"/>
-    <w:lsdException w:name="HTML Top of Form" w:semiHidden="1" w:unhideWhenUsed="1"/>
-    <w:lsdException w:name="HTML Bottom of Form" w:semiHidden="1" w:unhideWhenUsed="1"/>
-    <w:lsdException w:name="Normal (Web)" w:semiHidden="1" w:unhideWhenUsed="1"/>
-    <w:lsdException w:name="HTML Acronym" w:semiHidden="1" w:unhideWhenUsed="1"/>
-    <w:lsdException w:name="HTML Address" w:semiHidden="1" w:unhideWhenUsed="1"/>
-    <w:lsdException w:name="HTML Cite" w:semiHidden="1" w:unhideWhenUsed="1"/>
-    <w:lsdException w:name="HTML Code" w:semiHidden="1" w:unhideWhenUsed="1"/>
-    <w:lsdException w:name="HTML Definition" w:semiHidden="1" w:unhideWhenUsed="1"/>
-    <w:lsdException w:name="HTML Keyboard" w:semiHidden="1" w:unhideWhenUsed="1"/>
-    <w:lsdException w:name="HTML Preformatted" w:semiHidden="1" w:unhideWhenUsed="1"/>
-    <w:lsdException w:name="HTML Sample" w:semiHidden="1" w:unhideWhenUsed="1"/>
-    <w:lsdException w:name="HTML Typewriter" w:semiHidden="1" w:unhideWhenUsed="1"/>
-    <w:lsdException w:name="HTML Variable" w:semiHidden="1" w:unhideWhenUsed="1"/>
-    <w:lsdException w:name="Normal Table" w:semiHidden="1" w:unhideWhenUsed="1"/>
-    <w:lsdException w:name="annotation subject" w:semiHidden="1" w:unhideWhenUsed="1"/>
-    <w:lsdException w:name="No List" w:semiHidden="1" w:unhideWhenUsed="1"/>
-    <w:lsdException w:name="Outline List 1" w:semiHidden="1" w:unhideWhenUsed="1"/>
-    <w:lsdException w:name="Outline List 2" w:semiHidden="1" w:unhideWhenUsed="1"/>
-    <w:lsdException w:name="Outline List 3" w:semiHidden="1" w:unhideWhenUsed="1"/>
-    <w:lsdException w:name="Table Simple 1" w:semiHidden="1" w:unhideWhenUsed="1"/>
-    <w:lsdException w:name="Table Simple 2" w:semiHidden="1" w:unhideWhenUsed="1"/>
-    <w:lsdException w:name="Table Simple 3" w:semiHidden="1" w:unhideWhenUsed="1"/>
-    <w:lsdException w:name="Table Classic 1" w:semiHidden="1" w:unhideWhenUsed="1"/>
-    <w:lsdException w:name="Table Classic 2" w:semiHidden="1" w:unhideWhenUsed="1"/>
-    <w:lsdException w:name="Table Classic 3" w:semiHidden="1" w:unhideWhenUsed="1"/>
-    <w:lsdException w:name="Table Classic 4" w:semiHidden="1" w:unhideWhenUsed="1"/>
-    <w:lsdException w:name="Table Colorful 1" w:semiHidden="1" w:unhideWhenUsed="1"/>
-    <w:lsdException w:name="Table Colorful 2" w:semiHidden="1" w:unhideWhenUsed="1"/>
-    <w:lsdException w:name="Table Colorful 3" w:semiHidden="1" w:unhideWhenUsed="1"/>
-    <w:lsdException w:name="Table Columns 1" w:semiHidden="1" w:unhideWhenUsed="1"/>
-    <w:lsdException w:name="Table Columns 2" w:semiHidden="1" w:unhideWhenUsed="1"/>
-    <w:lsdException w:name="Table Columns 3" w:semiHidden="1" w:unhideWhenUsed="1"/>
-    <w:lsdException w:name="Table Columns 4" w:semiHidden="1" w:unhideWhenUsed="1"/>
-    <w:lsdException w:name="Table Columns 5" w:semiHidden="1" w:unhideWhenUsed="1"/>
-    <w:lsdException w:name="Table Grid 1" w:semiHidden="1" w:unhideWhenUsed="1"/>
-    <w:lsdException w:name="Table Grid 2" w:semiHidden="1" w:unhideWhenUsed="1"/>
-    <w:lsdException w:name="Table Grid 3" w:semiHidden="1" w:unhideWhenUsed="1"/>
-    <w:lsdException w:name="Table Grid 4" w:semiHidden="1" w:unhideWhenUsed="1"/>
-    <w:lsdException w:name="Table Grid 5" w:semiHidden="1" w:unhideWhenUsed="1"/>
-    <w:lsdException w:name="Table Grid 6" w:semiHidden="1" w:unhideWhenUsed="1"/>
-    <w:lsdException w:name="Table Grid 7" w:semiHidden="1" w:unhideWhenUsed="1"/>
-    <w:lsdException w:name="Table Grid 8" w:semiHidden="1" w:unhideWhenUsed="1"/>
-    <w:lsdException w:name="Table List 1" w:semiHidden="1" w:unhideWhenUsed="1"/>
-    <w:lsdException w:name="Table List 2" w:semiHidden="1" w:unhideWhenUsed="1"/>
-    <w:lsdException w:name="Table List 3" w:semiHidden="1" w:unhideWhenUsed="1"/>
-    <w:lsdException w:name="Table List 4" w:semiHidden="1" w:unhideWhenUsed="1"/>
-    <w:lsdException w:name="Table List 5" w:semiHidden="1" w:unhideWhenUsed="1"/>
-    <w:lsdException w:name="Table List 6" w:semiHidden="1" w:unhideWhenUsed="1"/>
-    <w:lsdException w:name="Table List 7" w:semiHidden="1" w:unhideWhenUsed="1"/>
-    <w:lsdException w:name="Table List 8" w:semiHidden="1" w:unhideWhenUsed="1"/>
-    <w:lsdException w:name="Table 3D effects 1" w:semiHidden="1" w:unhideWhenUsed="1"/>
-    <w:lsdException w:name="Table 3D effects 2" w:semiHidden="1" w:unhideWhenUsed="1"/>
-    <w:lsdException w:name="Table 3D effects 3" w:semiHidden="1" w:unhideWhenUsed="1"/>
-    <w:lsdException w:name="Table Contemporary" w:semiHidden="1" w:unhideWhenUsed="1"/>
-    <w:lsdException w:name="Table Elegant" w:semiHidden="1" w:unhideWhenUsed="1"/>
-    <w:lsdException w:name="Table Professional" w:semiHidden="1" w:unhideWhenUsed="1"/>
-    <w:lsdException w:name="Table Subtle 1" w:semiHidden="1" w:unhideWhenUsed="1"/>
-    <w:lsdException w:name="Table Subtle 2" w:semiHidden="1" w:unhideWhenUsed="1"/>
-    <w:lsdException w:name="Table Web 1" w:semiHidden="1" w:unhideWhenUsed="1"/>
-    <w:lsdException w:name="Table Web 2" w:semiHidden="1" w:unhideWhenUsed="1"/>
-    <w:lsdException w:name="Table Web 3" w:semiHidden="1" w:unhideWhenUsed="1"/>
-    <w:lsdException w:name="Balloon Text" w:semiHidden="1" w:unhideWhenUsed="1"/>
-    <w:lsdException w:name="Table Grid" w:uiPriority="59"/>
-    <w:lsdException w:name="Table Theme" w:semiHidden="1" w:unhideWhenUsed="1"/>
-    <w:lsdException w:name="Note Level 1" w:semiHidden="1" w:unhideWhenUsed="1"/>
-    <w:lsdException w:name="Note Level 2" w:semiHidden="1" w:unhideWhenUsed="1"/>
-    <w:lsdException w:name="Note Level 3" w:semiHidden="1" w:unhideWhenUsed="1"/>
-    <w:lsdException w:name="Note Level 4" w:semiHidden="1" w:unhideWhenUsed="1"/>
-    <w:lsdException w:name="Note Level 5" w:semiHidden="1" w:unhideWhenUsed="1"/>
-    <w:lsdException w:name="Note Level 6" w:semiHidden="1" w:unhideWhenUsed="1"/>
-    <w:lsdException w:name="Note Level 7" w:semiHidden="1" w:unhideWhenUsed="1"/>
-    <w:lsdException w:name="Note Level 8" w:semiHidden="1" w:unhideWhenUsed="1"/>
-    <w:lsdException w:name="Note Level 9" w:semiHidden="1" w:unhideWhenUsed="1"/>
-    <w:lsdException w:name="Placeholder Text" w:semiHidden="1"/>
-    <w:lsdException w:name="No Spacing" w:uiPriority="1" w:qFormat="1"/>
-    <w:lsdException w:name="Light Shading" w:uiPriority="60"/>
-    <w:lsdException w:name="Light List" w:uiPriority="61"/>
-    <w:lsdException w:name="Light Grid" w:uiPriority="62"/>
-    <w:lsdException w:name="Medium Shading 1" w:uiPriority="63"/>
-    <w:lsdException w:name="Medium Shading 2" w:uiPriority="64"/>
-    <w:lsdException w:name="Medium List 1" w:uiPriority="65"/>
-    <w:lsdException w:name="Medium List 2" w:uiPriority="66"/>
-    <w:lsdException w:name="Medium Grid 1" w:uiPriority="67"/>
-    <w:lsdException w:name="Medium Grid 2" w:uiPriority="68"/>
-    <w:lsdException w:name="Medium Grid 3" w:uiPriority="69"/>
-    <w:lsdException w:name="Dark List" w:uiPriority="70"/>
-    <w:lsdException w:name="Colorful Shading" w:uiPriority="71"/>
-    <w:lsdException w:name="Colorful List" w:uiPriority="72"/>
-    <w:lsdException w:name="Colorful Grid" w:uiPriority="73"/>
-    <w:lsdException w:name="Light Shading Accent 1" w:uiPriority="60"/>
-    <w:lsdException w:name="Light List Accent 1" w:uiPriority="61"/>
-    <w:lsdException w:name="Light Grid Accent 1" w:uiPriority="62"/>
-    <w:lsdException w:name="Medium Shading 1 Accent 1" w:uiPriority="63"/>
-    <w:lsdException w:name="Medium Shading 2 Accent 1" w:uiPriority="64"/>
-    <w:lsdException w:name="Medium List 1 Accent 1" w:uiPriority="65"/>
-    <w:lsdException w:name="Revision" w:semiHidden="1"/>
-    <w:lsdException w:name="List Paragraph" w:uiPriority="34" w:qFormat="1"/>
-    <w:lsdException w:name="Quote" w:uiPriority="29" w:qFormat="1"/>
-    <w:lsdException w:name="Intense Quote" w:uiPriority="30" w:qFormat="1"/>
-    <w:lsdException w:name="Medium List 2 Accent 1" w:uiPriority="66"/>
-    <w:lsdException w:name="Medium Grid 1 Accent 1" w:uiPriority="67"/>
-    <w:lsdException w:name="Medium Grid 2 Accent 1" w:uiPriority="68"/>
-    <w:lsdException w:name="Medium Grid 3 Accent 1" w:uiPriority="69"/>
-    <w:lsdException w:name="Dark List Accent 1" w:uiPriority="70"/>
-    <w:lsdException w:name="Colorful Shading Accent 1" w:uiPriority="71"/>
-    <w:lsdException w:name="Colorful List Accent 1" w:uiPriority="72"/>
-    <w:lsdException w:name="Colorful Grid Accent 1" w:uiPriority="73"/>
-    <w:lsdException w:name="Light Shading Accent 2" w:uiPriority="60"/>
-    <w:lsdException w:name="Light List Accent 2" w:uiPriority="61"/>
-    <w:lsdException w:name="Light Grid Accent 2" w:uiPriority="62"/>
-    <w:lsdException w:name="Medium Shading 1 Accent 2" w:uiPriority="63"/>
-    <w:lsdException w:name="Medium Shading 2 Accent 2" w:uiPriority="64"/>
-    <w:lsdException w:name="Medium List 1 Accent 2" w:uiPriority="65"/>
-    <w:lsdException w:name="Medium List 2 Accent 2" w:uiPriority="66"/>
-    <w:lsdException w:name="Medium Grid 1 Accent 2" w:uiPriority="67"/>
-    <w:lsdException w:name="Medium Grid 2 Accent 2" w:uiPriority="68"/>
-    <w:lsdException w:name="Medium Grid 3 Accent 2" w:uiPriority="69"/>
-    <w:lsdException w:name="Dark List Accent 2" w:uiPriority="70"/>
-    <w:lsdException w:name="Colorful Shading Accent 2" w:uiPriority="71"/>
-    <w:lsdException w:name="Colorful List Accent 2" w:uiPriority="72"/>
-    <w:lsdException w:name="Colorful Grid Accent 2" w:uiPriority="73"/>
-    <w:lsdException w:name="Light Shading Accent 3" w:uiPriority="60"/>
-    <w:lsdException w:name="Light List Accent 3" w:uiPriority="61"/>
-    <w:lsdException w:name="Light Grid Accent 3" w:uiPriority="62"/>
-    <w:lsdException w:name="Medium Shading 1 Accent 3" w:uiPriority="63"/>
-    <w:lsdException w:name="Medium Shading 2 Accent 3" w:uiPriority="64"/>
-    <w:lsdException w:name="Medium List 1 Accent 3" w:uiPriority="65"/>
-    <w:lsdException w:name="Medium List 2 Accent 3" w:uiPriority="66"/>
-    <w:lsdException w:name="Medium Grid 1 Accent 3" w:uiPriority="67"/>
-    <w:lsdException w:name="Medium Grid 2 Accent 3" w:uiPriority="68"/>
-    <w:lsdException w:name="Medium Grid 3 Accent 3" w:uiPriority="69"/>
-    <w:lsdException w:name="Dark List Accent 3" w:uiPriority="70"/>
-    <w:lsdException w:name="Colorful Shading Accent 3" w:uiPriority="71"/>
-    <w:lsdException w:name="Colorful List Accent 3" w:uiPriority="72"/>
-    <w:lsdException w:name="Colorful Grid Accent 3" w:uiPriority="73"/>
-    <w:lsdException w:name="Light Shading Accent 4" w:uiPriority="60"/>
-    <w:lsdException w:name="Light List Accent 4" w:uiPriority="61"/>
-    <w:lsdException w:name="Light Grid Accent 4" w:uiPriority="62"/>
-    <w:lsdException w:name="Medium Shading 1 Accent 4" w:uiPriority="63"/>
-    <w:lsdException w:name="Medium Shading 2 Accent 4" w:uiPriority="64"/>
-    <w:lsdException w:name="Medium List 1 Accent 4" w:uiPriority="65"/>
-    <w:lsdException w:name="Medium List 2 Accent 4" w:uiPriority="66"/>
-    <w:lsdException w:name="Medium Grid 1 Accent 4" w:uiPriority="67"/>
-    <w:lsdException w:name="Medium Grid 2 Accent 4" w:uiPriority="68"/>
-    <w:lsdException w:name="Medium Grid 3 Accent 4" w:uiPriority="69"/>
-    <w:lsdException w:name="Dark List Accent 4" w:uiPriority="70"/>
-    <w:lsdException w:name="Colorful Shading Accent 4" w:uiPriority="71"/>
-    <w:lsdException w:name="Colorful List Accent 4" w:uiPriority="72"/>
-    <w:lsdException w:name="Colorful Grid Accent 4" w:uiPriority="73"/>
-    <w:lsdException w:name="Light Shading Accent 5" w:uiPriority="60"/>
-    <w:lsdException w:name="Light List Accent 5" w:uiPriority="61"/>
-    <w:lsdException w:name="Light Grid Accent 5" w:uiPriority="62"/>
-    <w:lsdException w:name="Medium Shading 1 Accent 5" w:uiPriority="63"/>
-    <w:lsdException w:name="Medium Shading 2 Accent 5" w:uiPriority="64"/>
-    <w:lsdException w:name="Medium List 1 Accent 5" w:uiPriority="65"/>
-    <w:lsdException w:name="Medium List 2 Accent 5" w:uiPriority="66"/>
-    <w:lsdException w:name="Medium Grid 1 Accent 5" w:uiPriority="67"/>
-    <w:lsdException w:name="Medium Grid 2 Accent 5" w:uiPriority="68"/>
-    <w:lsdException w:name="Medium Grid 3 Accent 5" w:uiPriority="69"/>
-    <w:lsdException w:name="Dark List Accent 5" w:uiPriority="70"/>
-    <w:lsdException w:name="Colorful Shading Accent 5" w:uiPriority="71"/>
-    <w:lsdException w:name="Colorful List Accent 5" w:uiPriority="72"/>
-    <w:lsdException w:name="Colorful Grid Accent 5" w:uiPriority="73"/>
-    <w:lsdException w:name="Light Shading Accent 6" w:uiPriority="60"/>
-    <w:lsdException w:name="Light List Accent 6" w:uiPriority="61"/>
-    <w:lsdException w:name="Light Grid Accent 6" w:uiPriority="62"/>
-    <w:lsdException w:name="Medium Shading 1 Accent 6" w:uiPriority="63"/>
-    <w:lsdException w:name="Medium Shading 2 Accent 6" w:uiPriority="64"/>
-    <w:lsdException w:name="Medium List 1 Accent 6" w:uiPriority="65"/>
-    <w:lsdException w:name="Medium List 2 Accent 6" w:uiPriority="66"/>
-    <w:lsdException w:name="Medium Grid 1 Accent 6" w:uiPriority="67"/>
-    <w:lsdException w:name="Medium Grid 2 Accent 6" w:uiPriority="68"/>
-    <w:lsdException w:name="Medium Grid 3 Accent 6" w:uiPriority="69"/>
-    <w:lsdException w:name="Dark List Accent 6" w:uiPriority="70"/>
-    <w:lsdException w:name="Colorful Shading Accent 6" w:uiPriority="71"/>
-    <w:lsdException w:name="Colorful List Accent 6" w:uiPriority="72"/>
-    <w:lsdException w:name="Colorful Grid Accent 6" w:uiPriority="73"/>
-    <w:lsdException w:name="Subtle Emphasis" w:uiPriority="19" w:qFormat="1"/>
-    <w:lsdException w:name="Intense Emphasis" w:uiPriority="21" w:qFormat="1"/>
-    <w:lsdException w:name="Subtle Reference" w:uiPriority="31" w:qFormat="1"/>
-    <w:lsdException w:name="Intense Reference" w:uiPriority="32" w:qFormat="1"/>
-    <w:lsdException w:name="Book Title" w:uiPriority="33" w:qFormat="1"/>
-    <w:lsdException w:name="Bibliography" w:semiHidden="1" w:uiPriority="37" w:unhideWhenUsed="1"/>
-    <w:lsdException w:name="TOC Heading" w:semiHidden="1" w:uiPriority="39" w:unhideWhenUsed="1" w:qFormat="1"/>
-    <w:lsdException w:name="Plain Table 1" w:uiPriority="41"/>
-    <w:lsdException w:name="Plain Table 2" w:uiPriority="42"/>
-    <w:lsdException w:name="Plain Table 3" w:uiPriority="43"/>
-    <w:lsdException w:name="Plain Table 4" w:uiPriority="44"/>
-    <w:lsdException w:name="Plain Table 5" w:uiPriority="45"/>
-    <w:lsdException w:name="Grid Table Light" w:uiPriority="40"/>
-    <w:lsdException w:name="Grid Table 1 Light" w:uiPriority="46"/>
-    <w:lsdException w:name="Grid Table 2" w:uiPriority="47"/>
-    <w:lsdException w:name="Grid Table 3" w:uiPriority="48"/>
-    <w:lsdException w:name="Grid Table 4" w:uiPriority="49"/>
-    <w:lsdException w:name="Grid Table 5 Dark" w:uiPriority="50"/>
-    <w:lsdException w:name="Grid Table 6 Colorful" w:uiPriority="51"/>
-    <w:lsdException w:name="Grid Table 7 Colorful" w:uiPriority="52"/>
-    <w:lsdException w:name="Grid Table 1 Light Accent 1" w:uiPriority="46"/>
-    <w:lsdException w:name="Grid Table 2 Accent 1" w:uiPriority="47"/>
-    <w:lsdException w:name="Grid Table 3 Accent 1" w:uiPriority="48"/>
-    <w:lsdException w:name="Grid Table 4 Accent 1" w:uiPriority="49"/>
-    <w:lsdException w:name="Grid Table 5 Dark Accent 1" w:uiPriority="50"/>
-    <w:lsdException w:name="Grid Table 6 Colorful Accent 1" w:uiPriority="51"/>
-    <w:lsdException w:name="Grid Table 7 Colorful Accent 1" w:uiPriority="52"/>
-    <w:lsdException w:name="Grid Table 1 Light Accent 2" w:uiPriority="46"/>
-    <w:lsdException w:name="Grid Table 2 Accent 2" w:uiPriority="47"/>
-    <w:lsdException w:name="Grid Table 3 Accent 2" w:uiPriority="48"/>
-    <w:lsdException w:name="Grid Table 4 Accent 2" w:uiPriority="49"/>
-    <w:lsdException w:name="Grid Table 5 Dark Accent 2" w:uiPriority="50"/>
-    <w:lsdException w:name="Grid Table 6 Colorful Accent 2" w:uiPriority="51"/>
-    <w:lsdException w:name="Grid Table 7 Colorful Accent 2" w:uiPriority="52"/>
-    <w:lsdException w:name="Grid Table 1 Light Accent 3" w:uiPriority="46"/>
-    <w:lsdException w:name="Grid Table 2 Accent 3" w:uiPriority="47"/>
-    <w:lsdException w:name="Grid Table 3 Accent 3" w:uiPriority="48"/>
-    <w:lsdException w:name="Grid Table 4 Accent 3" w:uiPriority="49"/>
-    <w:lsdException w:name="Grid Table 5 Dark Accent 3" w:uiPriority="50"/>
-    <w:lsdException w:name="Grid Table 6 Colorful Accent 3" w:uiPriority="51"/>
-    <w:lsdException w:name="Grid Table 7 Colorful Accent 3" w:uiPriority="52"/>
-    <w:lsdException w:name="Grid Table 1 Light Accent 4" w:uiPriority="46"/>
-    <w:lsdException w:name="Grid Table 2 Accent 4" w:uiPriority="47"/>
-    <w:lsdException w:name="Grid Table 3 Accent 4" w:uiPriority="48"/>
-    <w:lsdException w:name="Grid Table 4 Accent 4" w:uiPriority="49"/>
-    <w:lsdException w:name="Grid Table 5 Dark Accent 4" w:uiPriority="50"/>
-    <w:lsdException w:name="Grid Table 6 Colorful Accent 4" w:uiPriority="51"/>
-    <w:lsdException w:name="Grid Table 7 Colorful Accent 4" w:uiPriority="52"/>
-    <w:lsdException w:name="Grid Table 1 Light Accent 5" w:uiPriority="46"/>
-    <w:lsdException w:name="Grid Table 2 Accent 5" w:uiPriority="47"/>
-    <w:lsdException w:name="Grid Table 3 Accent 5" w:uiPriority="48"/>
-    <w:lsdException w:name="Grid Table 4 Accent 5" w:uiPriority="49"/>
-    <w:lsdException w:name="Grid Table 5 Dark Accent 5" w:uiPriority="50"/>
-    <w:lsdException w:name="Grid Table 6 Colorful Accent 5" w:uiPriority="51"/>
-    <w:lsdException w:name="Grid Table 7 Colorful Accent 5" w:uiPriority="52"/>
-    <w:lsdException w:name="Grid Table 1 Light Accent 6" w:uiPriority="46"/>
-    <w:lsdException w:name="Grid Table 2 Accent 6" w:uiPriority="47"/>
-    <w:lsdException w:name="Grid Table 3 Accent 6" w:uiPriority="48"/>
-    <w:lsdException w:name="Grid Table 4 Accent 6" w:uiPriority="49"/>
-    <w:lsdException w:name="Grid Table 5 Dark Accent 6" w:uiPriority="50"/>
-    <w:lsdException w:name="Grid Table 6 Colorful Accent 6" w:uiPriority="51"/>
-    <w:lsdException w:name="Grid Table 7 Colorful Accent 6" w:uiPriority="52"/>
-    <w:lsdException w:name="List Table 1 Light" w:uiPriority="46"/>
-    <w:lsdException w:name="List Table 2" w:uiPriority="47"/>
-    <w:lsdException w:name="List Table 3" w:uiPriority="48"/>
-    <w:lsdException w:name="List Table 4" w:uiPriority="49"/>
-    <w:lsdException w:name="List Table 5 Dark" w:uiPriority="50"/>
-    <w:lsdException w:name="List Table 6 Colorful" w:uiPriority="51"/>
-    <w:lsdException w:name="List Table 7 Colorful" w:uiPriority="52"/>
-    <w:lsdException w:name="List Table 1 Light Accent 1" w:uiPriority="46"/>
-    <w:lsdException w:name="List Table 2 Accent 1" w:uiPriority="47"/>
-    <w:lsdException w:name="List Table 3 Accent 1" w:uiPriority="48"/>
-    <w:lsdException w:name="List Table 4 Accent 1" w:uiPriority="49"/>
-    <w:lsdException w:name="List Table 5 Dark Accent 1" w:uiPriority="50"/>
-    <w:lsdException w:name="List Table 6 Colorful Accent 1" w:uiPriority="51"/>
-    <w:lsdException w:name="List Table 7 Colorful Accent 1" w:uiPriority="52"/>
-    <w:lsdException w:name="List Table 1 Light Accent 2" w:uiPriority="46"/>
-    <w:lsdException w:name="List Table 2 Accent 2" w:uiPriority="47"/>
-    <w:lsdException w:name="List Table 3 Accent 2" w:uiPriority="48"/>
-    <w:lsdException w:name="List Table 4 Accent 2" w:uiPriority="49"/>
-    <w:lsdException w:name="List Table 5 Dark Accent 2" w:uiPriority="50"/>
-    <w:lsdException w:name="List Table 6 Colorful Accent 2" w:uiPriority="51"/>
-    <w:lsdException w:name="List Table 7 Colorful Accent 2" w:uiPriority="52"/>
-    <w:lsdException w:name="List Table 1 Light Accent 3" w:uiPriority="46"/>
-    <w:lsdException w:name="List Table 2 Accent 3" w:uiPriority="47"/>
-    <w:lsdException w:name="List Table 3 Accent 3" w:uiPriority="48"/>
-    <w:lsdException w:name="List Table 4 Accent 3" w:uiPriority="49"/>
-    <w:lsdException w:name="List Table 5 Dark Accent 3" w:uiPriority="50"/>
-    <w:lsdException w:name="List Table 6 Colorful Accent 3" w:uiPriority="51"/>
-    <w:lsdException w:name="List Table 7 Colorful Accent 3" w:uiPriority="52"/>
-    <w:lsdException w:name="List Table 1 Light Accent 4" w:uiPriority="46"/>
-    <w:lsdException w:name="List Table 2 Accent 4" w:uiPriority="47"/>
-    <w:lsdException w:name="List Table 3 Accent 4" w:uiPriority="48"/>
-    <w:lsdException w:name="List Table 4 Accent 4" w:uiPriority="49"/>
-    <w:lsdException w:name="List Table 5 Dark Accent 4" w:uiPriority="50"/>
-    <w:lsdException w:name="List Table 6 Colorful Accent 4" w:uiPriority="51"/>
-    <w:lsdException w:name="List Table 7 Colorful Accent 4" w:uiPriority="52"/>
-    <w:lsdException w:name="List Table 1 Light Accent 5" w:uiPriority="46"/>
-    <w:lsdException w:name="List Table 2 Accent 5" w:uiPriority="47"/>
-    <w:lsdException w:name="List Table 3 Accent 5" w:uiPriority="48"/>
-    <w:lsdException w:name="List Table 4 Accent 5" w:uiPriority="49"/>
-    <w:lsdException w:name="List Table 5 Dark Accent 5" w:uiPriority="50"/>
-    <w:lsdException w:name="List Table 6 Colorful Accent 5" w:uiPriority="51"/>
-    <w:lsdException w:name="List Table 7 Colorful Accent 5" w:uiPriority="52"/>
-    <w:lsdException w:name="List Table 1 Light Accent 6" w:uiPriority="46"/>
-    <w:lsdException w:name="List Table 2 Accent 6" w:uiPriority="47"/>
-    <w:lsdException w:name="List Table 3 Accent 6" w:uiPriority="48"/>
-    <w:lsdException w:name="List Table 4 Accent 6" w:uiPriority="49"/>
-    <w:lsdException w:name="List Table 5 Dark Accent 6" w:uiPriority="50"/>
-    <w:lsdException w:name="List Table 6 Colorful Accent 6" w:uiPriority="51"/>
-    <w:lsdException w:name="List Table 7 Colorful Accent 6" w:uiPriority="52"/>
+  <w:latentStyles w:defLockedState="0" w:defUIPriority="99" w:defSemiHidden="1" w:defUnhideWhenUsed="1" w:defQFormat="0" w:count="267">
+    <w:lsdException w:name="Normal" w:semiHidden="0" w:uiPriority="0" w:unhideWhenUsed="0" w:qFormat="1"/>
+    <w:lsdException w:name="heading 1" w:semiHidden="0" w:uiPriority="9" w:unhideWhenUsed="0" w:qFormat="1"/>
+    <w:lsdException w:name="heading 2" w:uiPriority="9" w:qFormat="1"/>
+    <w:lsdException w:name="heading 3" w:uiPriority="9" w:qFormat="1"/>
+    <w:lsdException w:name="heading 4" w:uiPriority="9" w:qFormat="1"/>
+    <w:lsdException w:name="heading 5" w:uiPriority="9" w:qFormat="1"/>
+    <w:lsdException w:name="heading 6" w:uiPriority="9" w:qFormat="1"/>
+    <w:lsdException w:name="heading 7" w:uiPriority="9" w:qFormat="1"/>
+    <w:lsdException w:name="heading 8" w:uiPriority="9" w:qFormat="1"/>
+    <w:lsdException w:name="heading 9" w:uiPriority="9" w:qFormat="1"/>
+    <w:lsdException w:name="toc 1" w:uiPriority="39"/>
+    <w:lsdException w:name="toc 2" w:uiPriority="39"/>
+    <w:lsdException w:name="toc 3" w:uiPriority="39"/>
+    <w:lsdException w:name="toc 4" w:uiPriority="39"/>
+    <w:lsdException w:name="toc 5" w:uiPriority="39"/>
+    <w:lsdException w:name="toc 6" w:uiPriority="39"/>
+    <w:lsdException w:name="toc 7" w:uiPriority="39"/>
+    <w:lsdException w:name="toc 8" w:uiPriority="39"/>
+    <w:lsdException w:name="toc 9" w:uiPriority="39"/>
+    <w:lsdException w:name="caption" w:uiPriority="35" w:qFormat="1"/>
+    <w:lsdException w:name="Title" w:semiHidden="0" w:uiPriority="10" w:unhideWhenUsed="0" w:qFormat="1"/>
+    <w:lsdException w:name="Default Paragraph Font" w:uiPriority="1"/>
+    <w:lsdException w:name="Subtitle" w:semiHidden="0" w:uiPriority="11" w:unhideWhenUsed="0" w:qFormat="1"/>
+    <w:lsdException w:name="Strong" w:semiHidden="0" w:uiPriority="22" w:unhideWhenUsed="0" w:qFormat="1"/>
+    <w:lsdException w:name="Emphasis" w:semiHidden="0" w:uiPriority="20" w:unhideWhenUsed="0" w:qFormat="1"/>
+    <w:lsdException w:name="Table Grid" w:semiHidden="0" w:uiPriority="59" w:unhideWhenUsed="0"/>
+    <w:lsdException w:name="Placeholder Text" w:unhideWhenUsed="0"/>
+    <w:lsdException w:name="No Spacing" w:semiHidden="0" w:uiPriority="1" w:unhideWhenUsed="0" w:qFormat="1"/>
+    <w:lsdException w:name="Light Shading" w:semiHidden="0" w:uiPriority="60" w:unhideWhenUsed="0"/>
+    <w:lsdException w:name="Light List" w:semiHidden="0" w:uiPriority="61" w:unhideWhenUsed="0"/>
+    <w:lsdException w:name="Light Grid" w:semiHidden="0" w:uiPriority="62" w:unhideWhenUsed="0"/>
+    <w:lsdException w:name="Medium Shading 1" w:semiHidden="0" w:uiPriority="63" w:unhideWhenUsed="0"/>
+    <w:lsdException w:name="Medium Shading 2" w:semiHidden="0" w:uiPriority="64" w:unhideWhenUsed="0"/>
+    <w:lsdException w:name="Medium List 1" w:semiHidden="0" w:uiPriority="65" w:unhideWhenUsed="0"/>
+    <w:lsdException w:name="Medium List 2" w:semiHidden="0" w:uiPriority="66" w:unhideWhenUsed="0"/>
+    <w:lsdException w:name="Medium Grid 1" w:semiHidden="0" w:uiPriority="67" w:unhideWhenUsed="0"/>
+    <w:lsdException w:name="Medium Grid 2" w:semiHidden="0" w:uiPriority="68" w:unhideWhenUsed="0"/>
+    <w:lsdException w:name="Medium Grid 3" w:semiHidden="0" w:uiPriority="69" w:unhideWhenUsed="0"/>
+    <w:lsdException w:name="Dark List" w:semiHidden="0" w:uiPriority="70" w:unhideWhenUsed="0"/>
+    <w:lsdException w:name="Colorful Shading" w:semiHidden="0" w:uiPriority="71" w:unhideWhenUsed="0"/>
+    <w:lsdException w:name="Colorful List" w:semiHidden="0" w:uiPriority="72" w:unhideWhenUsed="0"/>
+    <w:lsdException w:name="Colorful Grid" w:semiHidden="0" w:uiPriority="73" w:unhideWhenUsed="0"/>
+    <w:lsdException w:name="Light Shading Accent 1" w:semiHidden="0" w:uiPriority="60" w:unhideWhenUsed="0"/>
+    <w:lsdException w:name="Light List Accent 1" w:semiHidden="0" w:uiPriority="61" w:unhideWhenUsed="0"/>
+    <w:lsdException w:name="Light Grid Accent 1" w:semiHidden="0" w:uiPriority="62" w:unhideWhenUsed="0"/>
+    <w:lsdException w:name="Medium Shading 1 Accent 1" w:semiHidden="0" w:uiPriority="63" w:unhideWhenUsed="0"/>
+    <w:lsdException w:name="Medium Shading 2 Accent 1" w:semiHidden="0" w:uiPriority="64" w:unhideWhenUsed="0"/>
+    <w:lsdException w:name="Medium List 1 Accent 1" w:semiHidden="0" w:uiPriority="65" w:unhideWhenUsed="0"/>
+    <w:lsdException w:name="Revision" w:unhideWhenUsed="0"/>
+    <w:lsdException w:name="List Paragraph" w:semiHidden="0" w:uiPriority="34" w:unhideWhenUsed="0" w:qFormat="1"/>
+    <w:lsdException w:name="Quote" w:semiHidden="0" w:uiPriority="29" w:unhideWhenUsed="0" w:qFormat="1"/>
+    <w:lsdException w:name="Intense Quote" w:semiHidden="0" w:uiPriority="30" w:unhideWhenUsed="0" w:qFormat="1"/>
+    <w:lsdException w:name="Medium List 2 Accent 1" w:semiHidden="0" w:uiPriority="66" w:unhideWhenUsed="0"/>
+    <w:lsdException w:name="Medium Grid 1 Accent 1" w:semiHidden="0" w:uiPriority="67" w:unhideWhenUsed="0"/>
+    <w:lsdException w:name="Medium Grid 2 Accent 1" w:semiHidden="0" w:uiPriority="68" w:unhideWhenUsed="0"/>
+    <w:lsdException w:name="Medium Grid 3 Accent 1" w:semiHidden="0" w:uiPriority="69" w:unhideWhenUsed="0"/>
+    <w:lsdException w:name="Dark List Accent 1" w:semiHidden="0" w:uiPriority="70" w:unhideWhenUsed="0"/>
+    <w:lsdException w:name="Colorful Shading Accent 1" w:semiHidden="0" w:uiPriority="71" w:unhideWhenUsed="0"/>
+    <w:lsdException w:name="Colorful List Accent 1" w:semiHidden="0" w:uiPriority="72" w:unhideWhenUsed="0"/>
+    <w:lsdException w:name="Colorful Grid Accent 1" w:semiHidden="0" w:uiPriority="73" w:unhideWhenUsed="0"/>
+    <w:lsdException w:name="Light Shading Accent 2" w:semiHidden="0" w:uiPriority="60" w:unhideWhenUsed="0"/>
+    <w:lsdException w:name="Light List Accent 2" w:semiHidden="0" w:uiPriority="61" w:unhideWhenUsed="0"/>
+    <w:lsdException w:name="Light Grid Accent 2" w:semiHidden="0" w:uiPriority="62" w:unhideWhenUsed="0"/>
+    <w:lsdException w:name="Medium Shading 1 Accent 2" w:semiHidden="0" w:uiPriority="63" w:unhideWhenUsed="0"/>
+    <w:lsdException w:name="Medium Shading 2 Accent 2" w:semiHidden="0" w:uiPriority="64" w:unhideWhenUsed="0"/>
+    <w:lsdException w:name="Medium List 1 Accent 2" w:semiHidden="0" w:uiPriority="65" w:unhideWhenUsed="0"/>
+    <w:lsdException w:name="Medium List 2 Accent 2" w:semiHidden="0" w:uiPriority="66" w:unhideWhenUsed="0"/>
+    <w:lsdException w:name="Medium Grid 1 Accent 2" w:semiHidden="0" w:uiPriority="67" w:unhideWhenUsed="0"/>
+    <w:lsdException w:name="Medium Grid 2 Accent 2" w:semiHidden="0" w:uiPriority="68" w:unhideWhenUsed="0"/>
+    <w:lsdException w:name="Medium Grid 3 Accent 2" w:semiHidden="0" w:uiPriority="69" w:unhideWhenUsed="0"/>
+    <w:lsdException w:name="Dark List Accent 2" w:semiHidden="0" w:uiPriority="70" w:unhideWhenUsed="0"/>
+    <w:lsdException w:name="Colorful Shading Accent 2" w:semiHidden="0" w:uiPriority="71" w:unhideWhenUsed="0"/>
+    <w:lsdException w:name="Colorful List Accent 2" w:semiHidden="0" w:uiPriority="72" w:unhideWhenUsed="0"/>
+    <w:lsdException w:name="Colorful Grid Accent 2" w:semiHidden="0" w:uiPriority="73" w:unhideWhenUsed="0"/>
+    <w:lsdException w:name="Light Shading Accent 3" w:semiHidden="0" w:uiPriority="60" w:unhideWhenUsed="0"/>
+    <w:lsdException w:name="Light List Accent 3" w:semiHidden="0" w:uiPriority="61" w:unhideWhenUsed="0"/>
+    <w:lsdException w:name="Light Grid Accent 3" w:semiHidden="0" w:uiPriority="62" w:unhideWhenUsed="0"/>
+    <w:lsdException w:name="Medium Shading 1 Accent 3" w:semiHidden="0" w:uiPriority="63" w:unhideWhenUsed="0"/>
+    <w:lsdException w:name="Medium Shading 2 Accent 3" w:semiHidden="0" w:uiPriority="64" w:unhideWhenUsed="0"/>
+    <w:lsdException w:name="Medium List 1 Accent 3" w:semiHidden="0" w:uiPriority="65" w:unhideWhenUsed="0"/>
+    <w:lsdException w:name="Medium List 2 Accent 3" w:semiHidden="0" w:uiPriority="66" w:unhideWhenUsed="0"/>
+    <w:lsdException w:name="Medium Grid 1 Accent 3" w:semiHidden="0" w:uiPriority="67" w:unhideWhenUsed="0"/>
+    <w:lsdException w:name="Medium Grid 2 Accent 3" w:semiHidden="0" w:uiPriority="68" w:unhideWhenUsed="0"/>
+    <w:lsdException w:name="Medium Grid 3 Accent 3" w:semiHidden="0" w:uiPriority="69" w:unhideWhenUsed="0"/>
+    <w:lsdException w:name="Dark List Accent 3" w:semiHidden="0" w:uiPriority="70" w:unhideWhenUsed="0"/>
+    <w:lsdException w:name="Colorful Shading Accent 3" w:semiHidden="0" w:uiPriority="71" w:unhideWhenUsed="0"/>
+    <w:lsdException w:name="Colorful List Accent 3" w:semiHidden="0" w:uiPriority="72" w:unhideWhenUsed="0"/>
+    <w:lsdException w:name="Colorful Grid Accent 3" w:semiHidden="0" w:uiPriority="73" w:unhideWhenUsed="0"/>
+    <w:lsdException w:name="Light Shading Accent 4" w:semiHidden="0" w:uiPriority="60" w:unhideWhenUsed="0"/>
+    <w:lsdException w:name="Light List Accent 4" w:semiHidden="0" w:uiPriority="61" w:unhideWhenUsed="0"/>
+    <w:lsdException w:name="Light Grid Accent 4" w:semiHidden="0" w:uiPriority="62" w:unhideWhenUsed="0"/>
+    <w:lsdException w:name="Medium Shading 1 Accent 4" w:semiHidden="0" w:uiPriority="63" w:unhideWhenUsed="0"/>
+    <w:lsdException w:name="Medium Shading 2 Accent 4" w:semiHidden="0" w:uiPriority="64" w:unhideWhenUsed="0"/>
+    <w:lsdException w:name="Medium List 1 Accent 4" w:semiHidden="0" w:uiPriority="65" w:unhideWhenUsed="0"/>
+    <w:lsdException w:name="Medium List 2 Accent 4" w:semiHidden="0" w:uiPriority="66" w:unhideWhenUsed="0"/>
+    <w:lsdException w:name="Medium Grid 1 Accent 4" w:semiHidden="0" w:uiPriority="67" w:unhideWhenUsed="0"/>
+    <w:lsdException w:name="Medium Grid 2 Accent 4" w:semiHidden="0" w:uiPriority="68" w:unhideWhenUsed="0"/>
+    <w:lsdException w:name="Medium Grid 3 Accent 4" w:semiHidden="0" w:uiPriority="69" w:unhideWhenUsed="0"/>
+    <w:lsdException w:name="Dark List Accent 4" w:semiHidden="0" w:uiPriority="70" w:unhideWhenUsed="0"/>
+    <w:lsdException w:name="Colorful Shading Accent 4" w:semiHidden="0" w:uiPriority="71" w:unhideWhenUsed="0"/>
+    <w:lsdException w:name="Colorful List Accent 4" w:semiHidden="0" w:uiPriority="72" w:unhideWhenUsed="0"/>
+    <w:lsdException w:name="Colorful Grid Accent 4" w:semiHidden="0" w:uiPriority="73" w:unhideWhenUsed="0"/>
+    <w:lsdException w:name="Light Shading Accent 5" w:semiHidden="0" w:uiPriority="60" w:unhideWhenUsed="0"/>
+    <w:lsdException w:name="Light List Accent 5" w:semiHidden="0" w:uiPriority="61" w:unhideWhenUsed="0"/>
+    <w:lsdException w:name="Light Grid Accent 5" w:semiHidden="0" w:uiPriority="62" w:unhideWhenUsed="0"/>
+    <w:lsdException w:name="Medium Shading 1 Accent 5" w:semiHidden="0" w:uiPriority="63" w:unhideWhenUsed="0"/>
+    <w:lsdException w:name="Medium Shading 2 Accent 5" w:semiHidden="0" w:uiPriority="64" w:unhideWhenUsed="0"/>
+    <w:lsdException w:name="Medium List 1 Accent 5" w:semiHidden="0" w:uiPriority="65" w:unhideWhenUsed="0"/>
+    <w:lsdException w:name="Medium List 2 Accent 5" w:semiHidden="0" w:uiPriority="66" w:unhideWhenUsed="0"/>
+    <w:lsdException w:name="Medium Grid 1 Accent 5" w:semiHidden="0" w:uiPriority="67" w:unhideWhenUsed="0"/>
+    <w:lsdException w:name="Medium Grid 2 Accent 5" w:semiHidden="0" w:uiPriority="68" w:unhideWhenUsed="0"/>
+    <w:lsdException w:name="Medium Grid 3 Accent 5" w:semiHidden="0" w:uiPriority="69" w:unhideWhenUsed="0"/>
+    <w:lsdException w:name="Dark List Accent 5" w:semiHidden="0" w:uiPriority="70" w:unhideWhenUsed="0"/>
+    <w:lsdException w:name="Colorful Shading Accent 5" w:semiHidden="0" w:uiPriority="71" w:unhideWhenUsed="0"/>
+    <w:lsdException w:name="Colorful List Accent 5" w:semiHidden="0" w:uiPriority="72" w:unhideWhenUsed="0"/>
+    <w:lsdException w:name="Colorful Grid Accent 5" w:semiHidden="0" w:uiPriority="73" w:unhideWhenUsed="0"/>
+    <w:lsdException w:name="Light Shading Accent 6" w:semiHidden="0" w:uiPriority="60" w:unhideWhenUsed="0"/>
+    <w:lsdException w:name="Light List Accent 6" w:semiHidden="0" w:uiPriority="61" w:unhideWhenUsed="0"/>
+    <w:lsdException w:name="Light Grid Accent 6" w:semiHidden="0" w:uiPriority="62" w:unhideWhenUsed="0"/>
+    <w:lsdException w:name="Medium Shading 1 Accent 6" w:semiHidden="0" w:uiPriority="63" w:unhideWhenUsed="0"/>
+    <w:lsdException w:name="Medium Shading 2 Accent 6" w:semiHidden="0" w:uiPriority="64" w:unhideWhenUsed="0"/>
+    <w:lsdException w:name="Medium List 1 Accent 6" w:semiHidden="0" w:uiPriority="65" w:unhideWhenUsed="0"/>
+    <w:lsdException w:name="Medium List 2 Accent 6" w:semiHidden="0" w:uiPriority="66" w:unhideWhenUsed="0"/>
+    <w:lsdException w:name="Medium Grid 1 Accent 6" w:semiHidden="0" w:uiPriority="67" w:unhideWhenUsed="0"/>
+    <w:lsdException w:name="Medium Grid 2 Accent 6" w:semiHidden="0" w:uiPriority="68" w:unhideWhenUsed="0"/>
+    <w:lsdException w:name="Medium Grid 3 Accent 6" w:semiHidden="0" w:uiPriority="69" w:unhideWhenUsed="0"/>
+    <w:lsdException w:name="Dark List Accent 6" w:semiHidden="0" w:uiPriority="70" w:unhideWhenUsed="0"/>
+    <w:lsdException w:name="Colorful Shading Accent 6" w:semiHidden="0" w:uiPriority="71" w:unhideWhenUsed="0"/>
+    <w:lsdException w:name="Colorful List Accent 6" w:semiHidden="0" w:uiPriority="72" w:unhideWhenUsed="0"/>
+    <w:lsdException w:name="Colorful Grid Accent 6" w:semiHidden="0" w:uiPriority="73" w:unhideWhenUsed="0"/>
+    <w:lsdException w:name="Subtle Emphasis" w:semiHidden="0" w:uiPriority="19" w:unhideWhenUsed="0" w:qFormat="1"/>
+    <w:lsdException w:name="Intense Emphasis" w:semiHidden="0" w:uiPriority="21" w:unhideWhenUsed="0" w:qFormat="1"/>
+    <w:lsdException w:name="Subtle Reference" w:semiHidden="0" w:uiPriority="31" w:unhideWhenUsed="0" w:qFormat="1"/>
+    <w:lsdException w:name="Intense Reference" w:semiHidden="0" w:uiPriority="32" w:unhideWhenUsed="0" w:qFormat="1"/>
+    <w:lsdException w:name="Book Title" w:semiHidden="0" w:uiPriority="33" w:unhideWhenUsed="0" w:qFormat="1"/>
+    <w:lsdException w:name="Bibliography" w:uiPriority="37"/>
+    <w:lsdException w:name="TOC Heading" w:uiPriority="39" w:qFormat="1"/>
   </w:latentStyles>
-  <w:style w:type="paragraph" w:default="1" w:styleId="a">
+  <w:style w:type="paragraph" w:default="1" w:styleId="Normal">
     <w:name w:val="Normal"/>
     <w:qFormat/>
     <w:rsid w:val="0076719C"/>
   </w:style>
-  <w:style w:type="character" w:default="1" w:styleId="a0">
+  <w:style w:type="character" w:default="1" w:styleId="Policepardfaut">
     <w:name w:val="Default Paragraph Font"/>
     <w:uiPriority w:val="1"/>
     <w:semiHidden/>
     <w:unhideWhenUsed/>
   </w:style>
-  <w:style w:type="table" w:default="1" w:styleId="a1">
+  <w:style w:type="table" w:default="1" w:styleId="TableauNormal">
     <w:name w:val="Normal Table"/>
     <w:uiPriority w:val="99"/>
     <w:semiHidden/>
     <w:unhideWhenUsed/>
+    <w:qFormat/>
     <w:tblPr>
       <w:tblInd w:w="0" w:type="dxa"/>
       <w:tblCellMar>
@@ -1092,15 +616,15 @@
       </w:tblCellMar>
     </w:tblPr>
   </w:style>
-  <w:style w:type="numbering" w:default="1" w:styleId="a2">
+  <w:style w:type="numbering" w:default="1" w:styleId="Aucuneliste">
     <w:name w:val="No List"/>
     <w:uiPriority w:val="99"/>
     <w:semiHidden/>
     <w:unhideWhenUsed/>
   </w:style>
-  <w:style w:type="table" w:styleId="a3">
+  <w:style w:type="table" w:styleId="Grilledutableau">
     <w:name w:val="Table Grid"/>
-    <w:basedOn w:val="a1"/>
+    <w:basedOn w:val="TableauNormal"/>
     <w:uiPriority w:val="59"/>
     <w:rsid w:val="008505AB"/>
     <w:pPr>
@@ -1124,9 +648,9 @@
       </w:tblCellMar>
     </w:tblPr>
   </w:style>
-  <w:style w:type="table" w:customStyle="1" w:styleId="1-11">
-    <w:name w:val="中等深浅底纹 1 - 强调文字颜色 11"/>
-    <w:basedOn w:val="a1"/>
+  <w:style w:type="table" w:customStyle="1" w:styleId="Tramemoyenne1-Accent1">
+    <w:name w:val="Medium Shading 1 Accent 1"/>
+    <w:basedOn w:val="TableauNormal"/>
     <w:uiPriority w:val="63"/>
     <w:rsid w:val="008505AB"/>
     <w:pPr>
@@ -1230,9 +754,9 @@
       </w:tcPr>
     </w:tblStylePr>
   </w:style>
-  <w:style w:type="table" w:styleId="2-1">
+  <w:style w:type="table" w:styleId="Grillemoyenne2-Accent1">
     <w:name w:val="Medium Grid 2 Accent 1"/>
-    <w:basedOn w:val="a1"/>
+    <w:basedOn w:val="TableauNormal"/>
     <w:uiPriority w:val="68"/>
     <w:rsid w:val="008505AB"/>
     <w:pPr>
@@ -1355,9 +879,9 @@
       </w:tcPr>
     </w:tblStylePr>
   </w:style>
-  <w:style w:type="table" w:styleId="2-2">
+  <w:style w:type="table" w:styleId="Grillemoyenne2-Accent2">
     <w:name w:val="Medium Grid 2 Accent 2"/>
-    <w:basedOn w:val="a1"/>
+    <w:basedOn w:val="TableauNormal"/>
     <w:uiPriority w:val="68"/>
     <w:rsid w:val="008505AB"/>
     <w:pPr>
@@ -1480,9 +1004,9 @@
       </w:tcPr>
     </w:tblStylePr>
   </w:style>
-  <w:style w:type="table" w:customStyle="1" w:styleId="-11">
-    <w:name w:val="浅色底纹 - 强调文字颜色 11"/>
-    <w:basedOn w:val="a1"/>
+  <w:style w:type="table" w:customStyle="1" w:styleId="Trameclaire-Accent1">
+    <w:name w:val="Light Shading Accent 1"/>
+    <w:basedOn w:val="TableauNormal"/>
     <w:uiPriority w:val="60"/>
     <w:rsid w:val="008505AB"/>
     <w:pPr>
@@ -1583,9 +1107,9 @@
       </w:tcPr>
     </w:tblStylePr>
   </w:style>
-  <w:style w:type="table" w:styleId="3-5">
+  <w:style w:type="table" w:styleId="Grillemoyenne3-Accent5">
     <w:name w:val="Medium Grid 3 Accent 5"/>
-    <w:basedOn w:val="a1"/>
+    <w:basedOn w:val="TableauNormal"/>
     <w:uiPriority w:val="69"/>
     <w:rsid w:val="008505AB"/>
     <w:pPr>

</xml_diff>